<commit_message>
Introduced an error for demonstractional purposes
</commit_message>
<xml_diff>
--- a/Team Structure and Contract/Team Contract.docx
+++ b/Team Structure and Contract/Team Contract.docx
@@ -1,6 +1,6 @@
 
 <file path=word/document.xml><?xml version="1.0" encoding="utf-8"?>
-<w:document xmlns:wpc="http://schemas.microsoft.com/office/word/2010/wordprocessingCanvas" xmlns:mc="http://schemas.openxmlformats.org/markup-compatibility/2006" xmlns:o="urn:schemas-microsoft-com:office:office" xmlns:r="http://schemas.openxmlformats.org/officeDocument/2006/relationships" xmlns:m="http://schemas.openxmlformats.org/officeDocument/2006/math" xmlns:v="urn:schemas-microsoft-com:vml" xmlns:wp14="http://schemas.microsoft.com/office/word/2010/wordprocessingDrawing" xmlns:wp="http://schemas.openxmlformats.org/drawingml/2006/wordprocessingDrawing" xmlns:w10="urn:schemas-microsoft-com:office:word" xmlns:w="http://schemas.openxmlformats.org/wordprocessingml/2006/main" xmlns:w14="http://schemas.microsoft.com/office/word/2010/wordml" xmlns:wpg="http://schemas.microsoft.com/office/word/2010/wordprocessingGroup" xmlns:wpi="http://schemas.microsoft.com/office/word/2010/wordprocessingInk" xmlns:wne="http://schemas.microsoft.com/office/word/2006/wordml" xmlns:wps="http://schemas.microsoft.com/office/word/2010/wordprocessingShape" mc:Ignorable="w14 wp14">
+<w:document xmlns:ve="http://schemas.openxmlformats.org/markup-compatibility/2006" xmlns:o="urn:schemas-microsoft-com:office:office" xmlns:r="http://schemas.openxmlformats.org/officeDocument/2006/relationships" xmlns:m="http://schemas.openxmlformats.org/officeDocument/2006/math" xmlns:v="urn:schemas-microsoft-com:vml" xmlns:wp="http://schemas.openxmlformats.org/drawingml/2006/wordprocessingDrawing" xmlns:w10="urn:schemas-microsoft-com:office:word" xmlns:w="http://schemas.openxmlformats.org/wordprocessingml/2006/main" xmlns:wne="http://schemas.microsoft.com/office/word/2006/wordml">
   <w:body>
     <w:sdt>
       <w:sdtPr>
@@ -53,7 +53,7 @@
                         <pic:cNvPicPr/>
                       </pic:nvPicPr>
                       <pic:blipFill>
-                        <a:blip r:embed="rId10" cstate="print">
+                        <a:blip r:embed="rId9" cstate="print">
                           <a:duotone>
                             <a:schemeClr val="accent1">
                               <a:shade val="45000"/>
@@ -63,7 +63,7 @@
                           </a:duotone>
                           <a:extLst>
                             <a:ext uri="{28A0092B-C50C-407E-A947-70E740481C1C}">
-                              <a14:useLocalDpi xmlns:a14="http://schemas.microsoft.com/office/drawing/2010/main" val="0"/>
+                              <a14:useLocalDpi xmlns:a14="http://schemas.microsoft.com/office/drawing/2010/main" xmlns:wps="http://schemas.microsoft.com/office/word/2010/wordprocessingShape" xmlns:wpi="http://schemas.microsoft.com/office/word/2010/wordprocessingInk" xmlns:wpg="http://schemas.microsoft.com/office/word/2010/wordprocessingGroup" xmlns:w14="http://schemas.microsoft.com/office/word/2010/wordml" xmlns:w="http://schemas.openxmlformats.org/wordprocessingml/2006/main" xmlns:w10="urn:schemas-microsoft-com:office:word" xmlns:wp14="http://schemas.microsoft.com/office/word/2010/wordprocessingDrawing" xmlns:v="urn:schemas-microsoft-com:vml" xmlns:o="urn:schemas-microsoft-com:office:office" xmlns:mc="http://schemas.openxmlformats.org/markup-compatibility/2006" xmlns:wpc="http://schemas.microsoft.com/office/word/2010/wordprocessingCanvas" xmlns="" val="0"/>
                             </a:ext>
                           </a:extLst>
                         </a:blip>
@@ -156,13 +156,9 @@
             <w:alias w:val="Subtitle"/>
             <w:tag w:val=""/>
             <w:id w:val="328029620"/>
-            <w:placeholder>
-              <w:docPart w:val="FAFECC14B89A43AFBF1105DFCF14A8AE"/>
-            </w:placeholder>
             <w:dataBinding w:prefixMappings="xmlns:ns0='http://purl.org/dc/elements/1.1/' xmlns:ns1='http://schemas.openxmlformats.org/package/2006/metadata/core-properties' " w:xpath="/ns1:coreProperties[1]/ns0:subject[1]" w:storeItemID="{6C3C8BC8-F283-45AE-878A-BAB7291924A1}"/>
             <w:text/>
           </w:sdtPr>
-          <w:sdtEndPr/>
           <w:sdtContent>
             <w:p>
               <w:pPr>
@@ -200,317 +196,124 @@
               <w:color w:val="4F81BD" w:themeColor="accent1"/>
               <w:lang w:eastAsia="en-GB"/>
             </w:rPr>
-            <mc:AlternateContent>
-              <mc:Choice Requires="wps">
-                <w:drawing>
-                  <wp:anchor distT="0" distB="0" distL="114300" distR="114300" simplePos="0" relativeHeight="251659264" behindDoc="0" locked="0" layoutInCell="1" allowOverlap="1">
-                    <wp:simplePos x="0" y="0"/>
-                    <wp:positionH relativeFrom="margin">
-                      <wp:align>center</wp:align>
-                    </wp:positionH>
-                    <mc:AlternateContent>
-                      <mc:Choice Requires="wp14">
-                        <wp:positionV relativeFrom="page">
-                          <wp14:pctPosVOffset>85000</wp14:pctPosVOffset>
-                        </wp:positionV>
-                      </mc:Choice>
-                      <mc:Fallback>
-                        <wp:positionV relativeFrom="page">
-                          <wp:posOffset>9088120</wp:posOffset>
-                        </wp:positionV>
-                      </mc:Fallback>
-                    </mc:AlternateContent>
-                    <wp:extent cx="6553200" cy="557784"/>
-                    <wp:effectExtent l="0" t="0" r="0" b="12700"/>
-                    <wp:wrapNone/>
-                    <wp:docPr id="142" name="Text Box 142"/>
-                    <wp:cNvGraphicFramePr/>
-                    <a:graphic xmlns:a="http://schemas.openxmlformats.org/drawingml/2006/main">
-                      <a:graphicData uri="http://schemas.microsoft.com/office/word/2010/wordprocessingShape">
-                        <wps:wsp>
-                          <wps:cNvSpPr txBox="1"/>
-                          <wps:spPr>
-                            <a:xfrm>
-                              <a:off x="0" y="0"/>
-                              <a:ext cx="6553200" cy="557784"/>
-                            </a:xfrm>
-                            <a:prstGeom prst="rect">
-                              <a:avLst/>
-                            </a:prstGeom>
-                            <a:noFill/>
-                            <a:ln w="6350">
-                              <a:noFill/>
-                            </a:ln>
-                            <a:effectLst/>
-                          </wps:spPr>
-                          <wps:style>
-                            <a:lnRef idx="0">
-                              <a:schemeClr val="accent1"/>
-                            </a:lnRef>
-                            <a:fillRef idx="0">
-                              <a:schemeClr val="accent1"/>
-                            </a:fillRef>
-                            <a:effectRef idx="0">
-                              <a:schemeClr val="accent1"/>
-                            </a:effectRef>
-                            <a:fontRef idx="minor">
-                              <a:schemeClr val="dk1"/>
-                            </a:fontRef>
-                          </wps:style>
-                          <wps:txbx>
-                            <w:txbxContent>
-                              <w:sdt>
-                                <w:sdtPr>
-                                  <w:rPr>
-                                    <w:caps/>
-                                    <w:color w:val="4F81BD" w:themeColor="accent1"/>
-                                    <w:sz w:val="28"/>
-                                    <w:szCs w:val="28"/>
-                                  </w:rPr>
-                                  <w:alias w:val="Date"/>
-                                  <w:tag w:val=""/>
-                                  <w:id w:val="197127006"/>
-                                  <w:dataBinding w:prefixMappings="xmlns:ns0='http://schemas.microsoft.com/office/2006/coverPageProps' " w:xpath="/ns0:CoverPageProperties[1]/ns0:PublishDate[1]" w:storeItemID="{55AF091B-3C7A-41E3-B477-F2FDAA23CFDA}"/>
-                                  <w:date w:fullDate="2014-10-21T00:00:00Z">
-                                    <w:dateFormat w:val="MMMM d, yyyy"/>
-                                    <w:lid w:val="en-US"/>
-                                    <w:storeMappedDataAs w:val="dateTime"/>
-                                    <w:calendar w:val="gregorian"/>
-                                  </w:date>
-                                </w:sdtPr>
-                                <w:sdtEndPr/>
-                                <w:sdtContent>
-                                  <w:p>
-                                    <w:pPr>
-                                      <w:pStyle w:val="NoSpacing"/>
-                                      <w:spacing w:after="40"/>
-                                      <w:jc w:val="center"/>
-                                      <w:rPr>
-                                        <w:caps/>
-                                        <w:color w:val="4F81BD" w:themeColor="accent1"/>
-                                        <w:sz w:val="28"/>
-                                        <w:szCs w:val="28"/>
-                                      </w:rPr>
-                                    </w:pPr>
-                                    <w:r>
-                                      <w:rPr>
-                                        <w:caps/>
-                                        <w:color w:val="4F81BD" w:themeColor="accent1"/>
-                                        <w:sz w:val="28"/>
-                                        <w:szCs w:val="28"/>
-                                        <w:lang w:val="en-US"/>
-                                      </w:rPr>
-                                      <w:t>October 21, 2014</w:t>
-                                    </w:r>
-                                  </w:p>
-                                </w:sdtContent>
-                              </w:sdt>
-                              <w:p>
-                                <w:pPr>
-                                  <w:pStyle w:val="NoSpacing"/>
-                                  <w:jc w:val="center"/>
-                                  <w:rPr>
-                                    <w:color w:val="4F81BD" w:themeColor="accent1"/>
-                                  </w:rPr>
-                                </w:pPr>
-                                <w:sdt>
-                                  <w:sdtPr>
-                                    <w:rPr>
-                                      <w:caps/>
-                                      <w:color w:val="4F81BD" w:themeColor="accent1"/>
-                                    </w:rPr>
-                                    <w:alias w:val="Company"/>
-                                    <w:tag w:val=""/>
-                                    <w:id w:val="1390145197"/>
-                                    <w:dataBinding w:prefixMappings="xmlns:ns0='http://schemas.openxmlformats.org/officeDocument/2006/extended-properties' " w:xpath="/ns0:Properties[1]/ns0:Company[1]" w:storeItemID="{6668398D-A668-4E3E-A5EB-62B293D839F1}"/>
-                                    <w:text/>
-                                  </w:sdtPr>
-                                  <w:sdtEndPr/>
-                                  <w:sdtContent>
-                                    <w:r>
-                                      <w:rPr>
-                                        <w:caps/>
-                                        <w:color w:val="4F81BD" w:themeColor="accent1"/>
-                                      </w:rPr>
-                                      <w:t>team 2</w:t>
-                                    </w:r>
-                                  </w:sdtContent>
-                                </w:sdt>
-                              </w:p>
-                              <w:p>
-                                <w:pPr>
-                                  <w:pStyle w:val="NoSpacing"/>
-                                  <w:jc w:val="center"/>
-                                  <w:rPr>
-                                    <w:color w:val="4F81BD" w:themeColor="accent1"/>
-                                  </w:rPr>
-                                </w:pPr>
-                                <w:sdt>
-                                  <w:sdtPr>
-                                    <w:rPr>
-                                      <w:color w:val="4F81BD" w:themeColor="accent1"/>
-                                    </w:rPr>
-                                    <w:alias w:val="Address"/>
-                                    <w:tag w:val=""/>
-                                    <w:id w:val="-726379553"/>
-                                    <w:dataBinding w:prefixMappings="xmlns:ns0='http://schemas.microsoft.com/office/2006/coverPageProps' " w:xpath="/ns0:CoverPageProperties[1]/ns0:CompanyAddress[1]" w:storeItemID="{55AF091B-3C7A-41E3-B477-F2FDAA23CFDA}"/>
-                                    <w:text/>
-                                  </w:sdtPr>
-                                  <w:sdtEndPr/>
-                                  <w:sdtContent>
-                                    <w:r>
-                                      <w:rPr>
-                                        <w:color w:val="4F81BD" w:themeColor="accent1"/>
-                                      </w:rPr>
-                                      <w:t>Newcastle University</w:t>
-                                    </w:r>
-                                  </w:sdtContent>
-                                </w:sdt>
-                              </w:p>
-                            </w:txbxContent>
-                          </wps:txbx>
-                          <wps:bodyPr rot="0" spcFirstLastPara="0" vertOverflow="overflow" horzOverflow="overflow" vert="horz" wrap="square" lIns="0" tIns="0" rIns="0" bIns="0" numCol="1" spcCol="0" rtlCol="0" fromWordArt="0" anchor="b" anchorCtr="0" forceAA="0" compatLnSpc="1">
-                            <a:prstTxWarp prst="textNoShape">
-                              <a:avLst/>
-                            </a:prstTxWarp>
-                            <a:spAutoFit/>
-                          </wps:bodyPr>
-                        </wps:wsp>
-                      </a:graphicData>
-                    </a:graphic>
-                    <wp14:sizeRelH relativeFrom="margin">
-                      <wp14:pctWidth>100000</wp14:pctWidth>
-                    </wp14:sizeRelH>
-                    <wp14:sizeRelV relativeFrom="margin">
-                      <wp14:pctHeight>0</wp14:pctHeight>
-                    </wp14:sizeRelV>
-                  </wp:anchor>
-                </w:drawing>
-              </mc:Choice>
-              <mc:Fallback>
-                <w:pict>
-                  <v:shapetype id="_x0000_t202" coordsize="21600,21600" o:spt="202" path="m,l,21600r21600,l21600,xe">
-                    <v:stroke joinstyle="miter"/>
-                    <v:path gradientshapeok="t" o:connecttype="rect"/>
-                  </v:shapetype>
-                  <v:shape id="Text Box 142" o:spid="_x0000_s1026" type="#_x0000_t202" style="position:absolute;left:0;text-align:left;margin-left:0;margin-top:0;width:516pt;height:43.9pt;z-index:251659264;visibility:visible;mso-wrap-style:square;mso-width-percent:1000;mso-height-percent:0;mso-top-percent:850;mso-wrap-distance-left:9pt;mso-wrap-distance-top:0;mso-wrap-distance-right:9pt;mso-wrap-distance-bottom:0;mso-position-horizontal:center;mso-position-horizontal-relative:margin;mso-position-vertical-relative:page;mso-width-percent:1000;mso-height-percent:0;mso-top-percent:850;mso-width-relative:margin;mso-height-relative:margin;v-text-anchor:bottom" o:gfxdata="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" filled="f" stroked="f" strokeweight=".5pt">
-                    <v:textbox style="mso-fit-shape-to-text:t" inset="0,0,0,0">
-                      <w:txbxContent>
-                        <w:sdt>
-                          <w:sdtPr>
+            <w:pict>
+              <v:shapetype id="_x0000_t202" coordsize="21600,21600" o:spt="202" path="m,l,21600r21600,l21600,xe">
+                <v:stroke joinstyle="miter"/>
+                <v:path gradientshapeok="t" o:connecttype="rect"/>
+              </v:shapetype>
+              <v:shape id="Text Box 142" o:spid="_x0000_s1026" type="#_x0000_t202" style="position:absolute;left:0;text-align:left;margin-left:0;margin-top:0;width:516pt;height:43.9pt;z-index:251659264;visibility:visible;mso-width-percent:1000;mso-top-percent:850;mso-position-horizontal:center;mso-position-horizontal-relative:margin;mso-position-vertical-relative:page;mso-width-percent:1000;mso-top-percent:850;mso-width-relative:margin;mso-height-relative:margin;v-text-anchor:bottom" o:gfxdata="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" filled="f" stroked="f" strokeweight=".5pt">
+                <v:textbox style="mso-fit-shape-to-text:t" inset="0,0,0,0">
+                  <w:txbxContent>
+                    <w:sdt>
+                      <w:sdtPr>
+                        <w:rPr>
+                          <w:caps/>
+                          <w:color w:val="4F81BD" w:themeColor="accent1"/>
+                          <w:sz w:val="28"/>
+                          <w:szCs w:val="28"/>
+                        </w:rPr>
+                        <w:alias w:val="Date"/>
+                        <w:tag w:val=""/>
+                        <w:id w:val="197127006"/>
+                        <w:dataBinding w:prefixMappings="xmlns:ns0='http://schemas.microsoft.com/office/2006/coverPageProps' " w:xpath="/ns0:CoverPageProperties[1]/ns0:PublishDate[1]" w:storeItemID="{55AF091B-3C7A-41E3-B477-F2FDAA23CFDA}"/>
+                        <w:date w:fullDate="2014-10-21T00:00:00Z">
+                          <w:dateFormat w:val="MMMM d, yyyy"/>
+                          <w:lid w:val="en-US"/>
+                          <w:storeMappedDataAs w:val="dateTime"/>
+                          <w:calendar w:val="gregorian"/>
+                        </w:date>
+                      </w:sdtPr>
+                      <w:sdtContent>
+                        <w:p>
+                          <w:pPr>
+                            <w:pStyle w:val="NoSpacing"/>
+                            <w:spacing w:after="40"/>
+                            <w:jc w:val="center"/>
                             <w:rPr>
                               <w:caps/>
                               <w:color w:val="4F81BD" w:themeColor="accent1"/>
                               <w:sz w:val="28"/>
                               <w:szCs w:val="28"/>
                             </w:rPr>
-                            <w:alias w:val="Date"/>
-                            <w:tag w:val=""/>
-                            <w:id w:val="197127006"/>
-                            <w:dataBinding w:prefixMappings="xmlns:ns0='http://schemas.microsoft.com/office/2006/coverPageProps' " w:xpath="/ns0:CoverPageProperties[1]/ns0:PublishDate[1]" w:storeItemID="{55AF091B-3C7A-41E3-B477-F2FDAA23CFDA}"/>
-                            <w:date w:fullDate="2014-10-21T00:00:00Z">
-                              <w:dateFormat w:val="MMMM d, yyyy"/>
-                              <w:lid w:val="en-US"/>
-                              <w:storeMappedDataAs w:val="dateTime"/>
-                              <w:calendar w:val="gregorian"/>
-                            </w:date>
-                          </w:sdtPr>
-                          <w:sdtEndPr/>
-                          <w:sdtContent>
-                            <w:p>
-                              <w:pPr>
-                                <w:pStyle w:val="NoSpacing"/>
-                                <w:spacing w:after="40"/>
-                                <w:jc w:val="center"/>
-                                <w:rPr>
-                                  <w:caps/>
-                                  <w:color w:val="4F81BD" w:themeColor="accent1"/>
-                                  <w:sz w:val="28"/>
-                                  <w:szCs w:val="28"/>
-                                </w:rPr>
-                              </w:pPr>
-                              <w:r>
-                                <w:rPr>
-                                  <w:caps/>
-                                  <w:color w:val="4F81BD" w:themeColor="accent1"/>
-                                  <w:sz w:val="28"/>
-                                  <w:szCs w:val="28"/>
-                                  <w:lang w:val="en-US"/>
-                                </w:rPr>
-                                <w:t>October 21, 2014</w:t>
-                              </w:r>
-                            </w:p>
-                          </w:sdtContent>
-                        </w:sdt>
-                        <w:p>
-                          <w:pPr>
-                            <w:pStyle w:val="NoSpacing"/>
-                            <w:jc w:val="center"/>
+                          </w:pPr>
+                          <w:r>
+                            <w:rPr>
+                              <w:caps/>
+                              <w:color w:val="4F81BD" w:themeColor="accent1"/>
+                              <w:sz w:val="28"/>
+                              <w:szCs w:val="28"/>
+                              <w:lang w:val="en-US"/>
+                            </w:rPr>
+                            <w:t>October 21, 2014</w:t>
+                          </w:r>
+                        </w:p>
+                      </w:sdtContent>
+                    </w:sdt>
+                    <w:p>
+                      <w:pPr>
+                        <w:pStyle w:val="NoSpacing"/>
+                        <w:jc w:val="center"/>
+                        <w:rPr>
+                          <w:color w:val="4F81BD" w:themeColor="accent1"/>
+                        </w:rPr>
+                      </w:pPr>
+                      <w:sdt>
+                        <w:sdtPr>
+                          <w:rPr>
+                            <w:caps/>
+                            <w:color w:val="4F81BD" w:themeColor="accent1"/>
+                          </w:rPr>
+                          <w:alias w:val="Company"/>
+                          <w:tag w:val=""/>
+                          <w:id w:val="1390145197"/>
+                          <w:dataBinding w:prefixMappings="xmlns:ns0='http://schemas.openxmlformats.org/officeDocument/2006/extended-properties' " w:xpath="/ns0:Properties[1]/ns0:Company[1]" w:storeItemID="{6668398D-A668-4E3E-A5EB-62B293D839F1}"/>
+                          <w:text/>
+                        </w:sdtPr>
+                        <w:sdtContent>
+                          <w:r>
+                            <w:rPr>
+                              <w:caps/>
+                              <w:color w:val="4F81BD" w:themeColor="accent1"/>
+                            </w:rPr>
+                            <w:t>team 2</w:t>
+                          </w:r>
+                        </w:sdtContent>
+                      </w:sdt>
+                    </w:p>
+                    <w:p>
+                      <w:pPr>
+                        <w:pStyle w:val="NoSpacing"/>
+                        <w:jc w:val="center"/>
+                        <w:rPr>
+                          <w:color w:val="4F81BD" w:themeColor="accent1"/>
+                        </w:rPr>
+                      </w:pPr>
+                      <w:sdt>
+                        <w:sdtPr>
+                          <w:rPr>
+                            <w:color w:val="4F81BD" w:themeColor="accent1"/>
+                          </w:rPr>
+                          <w:alias w:val="Address"/>
+                          <w:tag w:val=""/>
+                          <w:id w:val="-726379553"/>
+                          <w:dataBinding w:prefixMappings="xmlns:ns0='http://schemas.microsoft.com/office/2006/coverPageProps' " w:xpath="/ns0:CoverPageProperties[1]/ns0:CompanyAddress[1]" w:storeItemID="{55AF091B-3C7A-41E3-B477-F2FDAA23CFDA}"/>
+                          <w:text/>
+                        </w:sdtPr>
+                        <w:sdtContent>
+                          <w:r>
                             <w:rPr>
                               <w:color w:val="4F81BD" w:themeColor="accent1"/>
                             </w:rPr>
-                          </w:pPr>
-                          <w:sdt>
-                            <w:sdtPr>
-                              <w:rPr>
-                                <w:caps/>
-                                <w:color w:val="4F81BD" w:themeColor="accent1"/>
-                              </w:rPr>
-                              <w:alias w:val="Company"/>
-                              <w:tag w:val=""/>
-                              <w:id w:val="1390145197"/>
-                              <w:dataBinding w:prefixMappings="xmlns:ns0='http://schemas.openxmlformats.org/officeDocument/2006/extended-properties' " w:xpath="/ns0:Properties[1]/ns0:Company[1]" w:storeItemID="{6668398D-A668-4E3E-A5EB-62B293D839F1}"/>
-                              <w:text/>
-                            </w:sdtPr>
-                            <w:sdtEndPr/>
-                            <w:sdtContent>
-                              <w:r>
-                                <w:rPr>
-                                  <w:caps/>
-                                  <w:color w:val="4F81BD" w:themeColor="accent1"/>
-                                </w:rPr>
-                                <w:t>team 2</w:t>
-                              </w:r>
-                            </w:sdtContent>
-                          </w:sdt>
-                        </w:p>
-                        <w:p>
-                          <w:pPr>
-                            <w:pStyle w:val="NoSpacing"/>
-                            <w:jc w:val="center"/>
-                            <w:rPr>
-                              <w:color w:val="4F81BD" w:themeColor="accent1"/>
-                            </w:rPr>
-                          </w:pPr>
-                          <w:sdt>
-                            <w:sdtPr>
-                              <w:rPr>
-                                <w:color w:val="4F81BD" w:themeColor="accent1"/>
-                              </w:rPr>
-                              <w:alias w:val="Address"/>
-                              <w:tag w:val=""/>
-                              <w:id w:val="-726379553"/>
-                              <w:dataBinding w:prefixMappings="xmlns:ns0='http://schemas.microsoft.com/office/2006/coverPageProps' " w:xpath="/ns0:CoverPageProperties[1]/ns0:CompanyAddress[1]" w:storeItemID="{55AF091B-3C7A-41E3-B477-F2FDAA23CFDA}"/>
-                              <w:text/>
-                            </w:sdtPr>
-                            <w:sdtEndPr/>
-                            <w:sdtContent>
-                              <w:r>
-                                <w:rPr>
-                                  <w:color w:val="4F81BD" w:themeColor="accent1"/>
-                                </w:rPr>
-                                <w:t>Newcastle University</w:t>
-                              </w:r>
-                            </w:sdtContent>
-                          </w:sdt>
-                        </w:p>
-                      </w:txbxContent>
-                    </v:textbox>
-                    <w10:wrap anchorx="margin" anchory="page"/>
-                  </v:shape>
-                </w:pict>
-              </mc:Fallback>
-            </mc:AlternateContent>
+                            <w:t>Newcastle University</w:t>
+                          </w:r>
+                        </w:sdtContent>
+                      </w:sdt>
+                    </w:p>
+                  </w:txbxContent>
+                </v:textbox>
+                <w10:wrap anchorx="margin" anchory="page"/>
+              </v:shape>
+            </w:pict>
           </w:r>
           <w:r>
             <w:rPr>
@@ -534,7 +337,7 @@
                         <pic:cNvPicPr/>
                       </pic:nvPicPr>
                       <pic:blipFill>
-                        <a:blip r:embed="rId11" cstate="print">
+                        <a:blip r:embed="rId10" cstate="print">
                           <a:duotone>
                             <a:schemeClr val="accent1">
                               <a:shade val="45000"/>
@@ -544,7 +347,7 @@
                           </a:duotone>
                           <a:extLst>
                             <a:ext uri="{28A0092B-C50C-407E-A947-70E740481C1C}">
-                              <a14:useLocalDpi xmlns:a14="http://schemas.microsoft.com/office/drawing/2010/main" val="0"/>
+                              <a14:useLocalDpi xmlns:a14="http://schemas.microsoft.com/office/drawing/2010/main" xmlns:wps="http://schemas.microsoft.com/office/word/2010/wordprocessingShape" xmlns:wpi="http://schemas.microsoft.com/office/word/2010/wordprocessingInk" xmlns:wpg="http://schemas.microsoft.com/office/word/2010/wordprocessingGroup" xmlns:w14="http://schemas.microsoft.com/office/word/2010/wordml" xmlns:w="http://schemas.openxmlformats.org/wordprocessingml/2006/main" xmlns:w10="urn:schemas-microsoft-com:office:word" xmlns:wp14="http://schemas.microsoft.com/office/word/2010/wordprocessingDrawing" xmlns:v="urn:schemas-microsoft-com:vml" xmlns:o="urn:schemas-microsoft-com:office:office" xmlns:mc="http://schemas.openxmlformats.org/markup-compatibility/2006" xmlns:wpc="http://schemas.microsoft.com/office/word/2010/wordprocessingCanvas" xmlns="" val="0"/>
                             </a:ext>
                           </a:extLst>
                         </a:blip>
@@ -1563,13 +1366,6 @@
         <w:t xml:space="preserve"> Title</w:t>
       </w:r>
       <w:bookmarkEnd w:id="0"/>
-      <w:r>
-        <w:rPr>
-          <w:sz w:val="24"/>
-          <w:szCs w:val="24"/>
-        </w:rPr>
-        <w:t xml:space="preserve"> </w:t>
-      </w:r>
     </w:p>
     <w:p>
       <w:pPr>
@@ -1623,13 +1419,6 @@
         <w:t>Project Leader</w:t>
       </w:r>
       <w:bookmarkEnd w:id="1"/>
-      <w:r>
-        <w:rPr>
-          <w:sz w:val="24"/>
-          <w:szCs w:val="24"/>
-        </w:rPr>
-        <w:t xml:space="preserve"> </w:t>
-      </w:r>
     </w:p>
     <w:p>
       <w:pPr>
@@ -2009,23 +1798,7 @@
           <w:sz w:val="24"/>
           <w:szCs w:val="24"/>
         </w:rPr>
-        <w:t>to software (</w:t>
-      </w:r>
-      <w:proofErr w:type="spellStart"/>
-      <w:r>
-        <w:rPr>
-          <w:sz w:val="24"/>
-          <w:szCs w:val="24"/>
-        </w:rPr>
-        <w:t>i.e</w:t>
-      </w:r>
-      <w:proofErr w:type="spellEnd"/>
-      <w:r>
-        <w:rPr>
-          <w:sz w:val="24"/>
-          <w:szCs w:val="24"/>
-        </w:rPr>
-        <w:t xml:space="preserve"> Data Protection Act 1998, Computer Misuse Act 1990, Copyright Laws etc.</w:t>
+        <w:t>to software (i.e Data Protection Act 1998, Computer Misuse Act 1990, Copyright Laws etc.</w:t>
       </w:r>
       <w:r>
         <w:rPr>
@@ -2994,13 +2767,6 @@
           <w:sz w:val="24"/>
           <w:szCs w:val="24"/>
         </w:rPr>
-        <w:t xml:space="preserve"> </w:t>
-      </w:r>
-      <w:r>
-        <w:rPr>
-          <w:sz w:val="24"/>
-          <w:szCs w:val="24"/>
-        </w:rPr>
         <w:t xml:space="preserve">social media </w:t>
       </w:r>
       <w:r>
@@ -3105,21 +2871,12 @@
         </w:rPr>
         <w:t xml:space="preserve">-based file space (i.e. </w:t>
       </w:r>
-      <w:proofErr w:type="spellStart"/>
-      <w:r>
-        <w:rPr>
-          <w:sz w:val="24"/>
-          <w:szCs w:val="24"/>
-        </w:rPr>
-        <w:t>dropbox</w:t>
-      </w:r>
-      <w:proofErr w:type="spellEnd"/>
-      <w:r>
-        <w:rPr>
-          <w:sz w:val="24"/>
-          <w:szCs w:val="24"/>
-        </w:rPr>
-        <w:t xml:space="preserve">) that every member will have access too. </w:t>
+      <w:r>
+        <w:rPr>
+          <w:sz w:val="24"/>
+          <w:szCs w:val="24"/>
+        </w:rPr>
+        <w:t xml:space="preserve">dropbox) that every member will have access too. </w:t>
       </w:r>
     </w:p>
     <w:p>
@@ -3211,53 +2968,23 @@
           <w:sz w:val="24"/>
           <w:szCs w:val="24"/>
         </w:rPr>
-        <w:t xml:space="preserve">unication has technical issues then </w:t>
-      </w:r>
-      <w:r>
-        <w:rPr>
-          <w:sz w:val="24"/>
-          <w:szCs w:val="24"/>
-        </w:rPr>
-        <w:t xml:space="preserve">each member will have the mobile phone and personal email </w:t>
-      </w:r>
-      <w:r>
-        <w:rPr>
-          <w:sz w:val="24"/>
-          <w:szCs w:val="24"/>
-        </w:rPr>
-        <w:t>data of all other members and should be able to communicate via those during the downtime. If there was a sudden collapse of all communications, the team leader would gather the team at the end of a lecture and discuss a meeting time and place to update each other on what they have done during the communication problems and what still needs to be done.</w:t>
-      </w:r>
-    </w:p>
-    <w:p>
-      <w:pPr>
-        <w:pStyle w:val="NoSpacing"/>
-        <w:rPr>
-          <w:sz w:val="24"/>
-          <w:szCs w:val="24"/>
-        </w:rPr>
-      </w:pPr>
-    </w:p>
-    <w:p>
-      <w:pPr>
-        <w:pStyle w:val="NoSpacing"/>
-        <w:rPr>
-          <w:sz w:val="24"/>
-          <w:szCs w:val="24"/>
-        </w:rPr>
-      </w:pPr>
-      <w:r>
-        <w:rPr>
-          <w:sz w:val="24"/>
-          <w:szCs w:val="24"/>
-        </w:rPr>
-        <w:t>Loss of documents</w:t>
-      </w:r>
-      <w:r>
-        <w:rPr>
-          <w:sz w:val="24"/>
-          <w:szCs w:val="24"/>
-        </w:rPr>
-        <w:t xml:space="preserve"> or data</w:t>
+        <w:t>unication</w:t>
+      </w:r>
+    </w:p>
+    <w:p>
+      <w:pPr>
+        <w:pStyle w:val="NoSpacing"/>
+        <w:rPr>
+          <w:sz w:val="24"/>
+          <w:szCs w:val="24"/>
+        </w:rPr>
+      </w:pPr>
+      <w:r>
+        <w:rPr>
+          <w:sz w:val="24"/>
+          <w:szCs w:val="24"/>
+        </w:rPr>
+        <w:t xml:space="preserve"> data</w:t>
       </w:r>
       <w:r>
         <w:rPr>
@@ -3278,309 +3005,206 @@
           <w:sz w:val="24"/>
           <w:szCs w:val="24"/>
         </w:rPr>
-        <w:t>with constant and varied</w:t>
-      </w:r>
-      <w:r>
-        <w:rPr>
-          <w:sz w:val="24"/>
-          <w:szCs w:val="24"/>
-        </w:rPr>
-        <w:t xml:space="preserve"> types of</w:t>
-      </w:r>
-      <w:r>
-        <w:rPr>
-          <w:sz w:val="24"/>
-          <w:szCs w:val="24"/>
-        </w:rPr>
-        <w:t xml:space="preserve"> backing up (cloud, flash storage, </w:t>
-      </w:r>
-      <w:r>
-        <w:rPr>
-          <w:sz w:val="24"/>
-          <w:szCs w:val="24"/>
-        </w:rPr>
-        <w:t>local, non-local</w:t>
-      </w:r>
-      <w:r>
-        <w:rPr>
-          <w:sz w:val="24"/>
-          <w:szCs w:val="24"/>
-        </w:rPr>
+        <w:t xml:space="preserve">with </w:t>
+      </w:r>
+      <w:r>
+        <w:rPr>
+          <w:sz w:val="24"/>
+          <w:szCs w:val="24"/>
+        </w:rPr>
+        <w:t xml:space="preserve">protect the team if the agile development was to become muddled during a sprint. </w:t>
+      </w:r>
+    </w:p>
+    <w:p>
+      <w:pPr>
+        <w:pStyle w:val="NoSpacing"/>
+        <w:rPr>
+          <w:sz w:val="24"/>
+          <w:szCs w:val="24"/>
+        </w:rPr>
+      </w:pPr>
+    </w:p>
+    <w:p>
+      <w:pPr>
+        <w:pStyle w:val="NoSpacing"/>
+        <w:rPr>
+          <w:sz w:val="24"/>
+          <w:szCs w:val="24"/>
+        </w:rPr>
+      </w:pPr>
+      <w:r>
+        <w:rPr>
+          <w:sz w:val="24"/>
+          <w:szCs w:val="24"/>
+        </w:rPr>
+        <w:t xml:space="preserve">There will be a meeting about all the software to be used and tutorials on the software so that everyone understands it to the level needed for the project and to ensure nobody feels overwhelmed with new technology. </w:t>
+      </w:r>
+    </w:p>
+    <w:p>
+      <w:pPr>
+        <w:pStyle w:val="NoSpacing"/>
+        <w:rPr>
+          <w:sz w:val="24"/>
+          <w:szCs w:val="24"/>
+          <w:u w:val="single"/>
+        </w:rPr>
+      </w:pPr>
+    </w:p>
+    <w:p>
+      <w:pPr>
+        <w:pStyle w:val="Heading2"/>
+      </w:pPr>
+      <w:bookmarkStart w:id="7" w:name="_Toc401895634"/>
+      <w:r>
+        <w:t>Agreement</w:t>
+      </w:r>
+      <w:bookmarkEnd w:id="7"/>
+    </w:p>
+    <w:p>
+      <w:pPr>
+        <w:pStyle w:val="NoSpacing"/>
+        <w:rPr>
+          <w:sz w:val="24"/>
+          <w:szCs w:val="24"/>
+          <w:u w:val="single"/>
+        </w:rPr>
+      </w:pPr>
+    </w:p>
+    <w:p>
+      <w:pPr>
+        <w:pStyle w:val="NoSpacing"/>
+        <w:rPr>
+          <w:sz w:val="24"/>
+          <w:szCs w:val="24"/>
+        </w:rPr>
+      </w:pPr>
+      <w:r>
+        <w:rPr>
+          <w:sz w:val="24"/>
+          <w:szCs w:val="24"/>
+        </w:rPr>
+        <w:t>We declare that we shall uphold</w:t>
+      </w:r>
+      <w:r>
+        <w:rPr>
+          <w:sz w:val="24"/>
+          <w:szCs w:val="24"/>
+        </w:rPr>
+        <w:t xml:space="preserve"> all</w:t>
+      </w:r>
+      <w:r>
+        <w:rPr>
+          <w:sz w:val="24"/>
+          <w:szCs w:val="24"/>
+        </w:rPr>
+        <w:t xml:space="preserve"> aspects of</w:t>
+      </w:r>
+      <w:r>
+        <w:rPr>
+          <w:sz w:val="24"/>
+          <w:szCs w:val="24"/>
+        </w:rPr>
+        <w:t xml:space="preserve"> this contrac</w:t>
+      </w:r>
+      <w:r>
+        <w:rPr>
+          <w:sz w:val="24"/>
+          <w:szCs w:val="24"/>
+        </w:rPr>
+        <w:t>t until the project has ran</w:t>
+      </w:r>
+      <w:r>
+        <w:rPr>
+          <w:sz w:val="24"/>
+          <w:szCs w:val="24"/>
+        </w:rPr>
+        <w:t xml:space="preserve"> its course. </w:t>
+      </w:r>
+    </w:p>
+    <w:p>
+      <w:pPr>
+        <w:pStyle w:val="NoSpacing"/>
+        <w:rPr>
+          <w:sz w:val="24"/>
+          <w:szCs w:val="24"/>
+          <w:u w:val="single"/>
+        </w:rPr>
+      </w:pPr>
+    </w:p>
+    <w:p>
+      <w:pPr>
+        <w:pStyle w:val="Heading2"/>
+      </w:pPr>
+      <w:bookmarkStart w:id="8" w:name="_Toc401895635"/>
+      <w:r>
+        <w:t xml:space="preserve">Student </w:t>
+      </w:r>
+      <w:r>
+        <w:t>Name</w:t>
+      </w:r>
+      <w:r>
+        <w:t>s</w:t>
+      </w:r>
+      <w:bookmarkEnd w:id="8"/>
+    </w:p>
+    <w:p>
+      <w:pPr>
+        <w:pStyle w:val="NoSpacing"/>
+        <w:rPr>
+          <w:sz w:val="24"/>
+          <w:szCs w:val="24"/>
+          <w:u w:val="single"/>
+        </w:rPr>
+      </w:pPr>
+    </w:p>
+    <w:p>
+      <w:r>
+        <w:t>Matthew Selby (130545637)</w:t>
+      </w:r>
+    </w:p>
+    <w:p>
+      <w:r>
+        <w:t>Josh</w:t>
+      </w:r>
+      <w:r>
+        <w:t>ua</w:t>
+      </w:r>
+      <w:r>
+        <w:t xml:space="preserve"> Greenwood(</w:t>
+      </w:r>
+      <w:r>
+        <w:t>130334835</w:t>
+      </w:r>
+      <w:r>
         <w:t>)</w:t>
       </w:r>
-      <w:r>
-        <w:rPr>
-          <w:sz w:val="24"/>
-          <w:szCs w:val="24"/>
-        </w:rPr>
-        <w:t xml:space="preserve"> and</w:t>
-      </w:r>
-      <w:r>
-        <w:rPr>
-          <w:sz w:val="24"/>
-          <w:szCs w:val="24"/>
-        </w:rPr>
-        <w:t xml:space="preserve"> with intense versioning</w:t>
-      </w:r>
-      <w:r>
-        <w:rPr>
-          <w:sz w:val="24"/>
-          <w:szCs w:val="24"/>
-        </w:rPr>
-        <w:t xml:space="preserve"> of the software</w:t>
-      </w:r>
-      <w:r>
-        <w:rPr>
-          <w:sz w:val="24"/>
-          <w:szCs w:val="24"/>
-        </w:rPr>
-        <w:t xml:space="preserve"> (using a </w:t>
-      </w:r>
-      <w:r>
-        <w:rPr>
-          <w:sz w:val="24"/>
-          <w:szCs w:val="24"/>
-        </w:rPr>
-        <w:t>VCS (</w:t>
-      </w:r>
-      <w:r>
-        <w:rPr>
-          <w:sz w:val="24"/>
-          <w:szCs w:val="24"/>
-        </w:rPr>
-        <w:t>version control system</w:t>
-      </w:r>
-      <w:r>
-        <w:rPr>
-          <w:sz w:val="24"/>
-          <w:szCs w:val="24"/>
-        </w:rPr>
+    </w:p>
+    <w:p>
+      <w:r>
+        <w:t>Daniel Smith</w:t>
+      </w:r>
+      <w:r>
+        <w:t>(</w:t>
+      </w:r>
+      <w:r>
+        <w:t>130283555</w:t>
+      </w:r>
+      <w:r>
         <w:t>)</w:t>
       </w:r>
-      <w:r>
-        <w:rPr>
-          <w:sz w:val="24"/>
-          <w:szCs w:val="24"/>
-        </w:rPr>
-        <w:t xml:space="preserve"> such as </w:t>
-      </w:r>
-      <w:proofErr w:type="spellStart"/>
-      <w:r>
-        <w:rPr>
-          <w:sz w:val="24"/>
-          <w:szCs w:val="24"/>
-        </w:rPr>
-        <w:t>github</w:t>
-      </w:r>
-      <w:proofErr w:type="spellEnd"/>
-      <w:r>
-        <w:rPr>
-          <w:sz w:val="24"/>
-          <w:szCs w:val="24"/>
-        </w:rPr>
-        <w:t>.) If it were to arise</w:t>
-      </w:r>
-      <w:r>
-        <w:rPr>
-          <w:sz w:val="24"/>
-          <w:szCs w:val="24"/>
-        </w:rPr>
-        <w:t xml:space="preserve"> however the procedure in place would be to </w:t>
-      </w:r>
-      <w:r>
-        <w:rPr>
-          <w:sz w:val="24"/>
-          <w:szCs w:val="24"/>
-        </w:rPr>
-        <w:t>fall</w:t>
-      </w:r>
-      <w:r>
-        <w:rPr>
-          <w:sz w:val="24"/>
-          <w:szCs w:val="24"/>
-        </w:rPr>
-        <w:t xml:space="preserve"> back to the last version that is restorable/working. </w:t>
-      </w:r>
-      <w:r>
-        <w:rPr>
-          <w:sz w:val="24"/>
-          <w:szCs w:val="24"/>
-        </w:rPr>
-        <w:t xml:space="preserve">To keep our agile development on track there will be agile development planning and tracking software (JIRA), which will allow the team to see what we have done and what is still to do in sprints. This should protect the team if the agile development was to become muddled during a sprint. </w:t>
-      </w:r>
-    </w:p>
-    <w:p>
-      <w:pPr>
-        <w:pStyle w:val="NoSpacing"/>
-        <w:rPr>
-          <w:sz w:val="24"/>
-          <w:szCs w:val="24"/>
-        </w:rPr>
-      </w:pPr>
-    </w:p>
-    <w:p>
-      <w:pPr>
-        <w:pStyle w:val="NoSpacing"/>
-        <w:rPr>
-          <w:sz w:val="24"/>
-          <w:szCs w:val="24"/>
-        </w:rPr>
-      </w:pPr>
-      <w:r>
-        <w:rPr>
-          <w:sz w:val="24"/>
-          <w:szCs w:val="24"/>
-        </w:rPr>
-        <w:t xml:space="preserve">There will be a meeting about all the software to be used and tutorials on the software so that everyone understands it to the level needed for the project and to ensure nobody feels overwhelmed with new technology. </w:t>
-      </w:r>
-    </w:p>
-    <w:p>
-      <w:pPr>
-        <w:pStyle w:val="NoSpacing"/>
-        <w:rPr>
-          <w:sz w:val="24"/>
-          <w:szCs w:val="24"/>
-          <w:u w:val="single"/>
-        </w:rPr>
-      </w:pPr>
-    </w:p>
-    <w:p>
-      <w:pPr>
-        <w:pStyle w:val="Heading2"/>
-      </w:pPr>
-      <w:bookmarkStart w:id="7" w:name="_Toc401895634"/>
-      <w:r>
-        <w:t>Agreement</w:t>
-      </w:r>
-      <w:bookmarkEnd w:id="7"/>
-    </w:p>
-    <w:p>
-      <w:pPr>
-        <w:pStyle w:val="NoSpacing"/>
-        <w:rPr>
-          <w:sz w:val="24"/>
-          <w:szCs w:val="24"/>
-          <w:u w:val="single"/>
-        </w:rPr>
-      </w:pPr>
-    </w:p>
-    <w:p>
-      <w:pPr>
-        <w:pStyle w:val="NoSpacing"/>
-        <w:rPr>
-          <w:sz w:val="24"/>
-          <w:szCs w:val="24"/>
-        </w:rPr>
-      </w:pPr>
-      <w:r>
-        <w:rPr>
-          <w:sz w:val="24"/>
-          <w:szCs w:val="24"/>
-        </w:rPr>
-        <w:t>We declare that we shall uphold</w:t>
-      </w:r>
-      <w:r>
-        <w:rPr>
-          <w:sz w:val="24"/>
-          <w:szCs w:val="24"/>
-        </w:rPr>
-        <w:t xml:space="preserve"> all</w:t>
-      </w:r>
-      <w:r>
-        <w:rPr>
-          <w:sz w:val="24"/>
-          <w:szCs w:val="24"/>
-        </w:rPr>
-        <w:t xml:space="preserve"> aspects of</w:t>
-      </w:r>
-      <w:r>
-        <w:rPr>
-          <w:sz w:val="24"/>
-          <w:szCs w:val="24"/>
-        </w:rPr>
-        <w:t xml:space="preserve"> this contrac</w:t>
-      </w:r>
-      <w:r>
-        <w:rPr>
-          <w:sz w:val="24"/>
-          <w:szCs w:val="24"/>
-        </w:rPr>
-        <w:t>t until the project has ran</w:t>
-      </w:r>
-      <w:r>
-        <w:rPr>
-          <w:sz w:val="24"/>
-          <w:szCs w:val="24"/>
-        </w:rPr>
-        <w:t xml:space="preserve"> its course. </w:t>
-      </w:r>
-      <w:r>
-        <w:rPr>
-          <w:sz w:val="24"/>
-          <w:szCs w:val="24"/>
-        </w:rPr>
-        <w:t xml:space="preserve"> </w:t>
-      </w:r>
-    </w:p>
-    <w:p>
-      <w:pPr>
-        <w:pStyle w:val="NoSpacing"/>
-        <w:rPr>
-          <w:sz w:val="24"/>
-          <w:szCs w:val="24"/>
-          <w:u w:val="single"/>
-        </w:rPr>
-      </w:pPr>
-    </w:p>
-    <w:p>
-      <w:pPr>
-        <w:pStyle w:val="Heading2"/>
-      </w:pPr>
-      <w:bookmarkStart w:id="8" w:name="_Toc401895635"/>
-      <w:r>
-        <w:t xml:space="preserve">Student </w:t>
-      </w:r>
-      <w:r>
-        <w:t>Name</w:t>
-      </w:r>
-      <w:r>
-        <w:t>s</w:t>
-      </w:r>
-      <w:bookmarkEnd w:id="8"/>
-    </w:p>
-    <w:p>
-      <w:pPr>
-        <w:pStyle w:val="NoSpacing"/>
-        <w:rPr>
-          <w:sz w:val="24"/>
-          <w:szCs w:val="24"/>
-          <w:u w:val="single"/>
-        </w:rPr>
-      </w:pPr>
-    </w:p>
-    <w:p>
-      <w:r>
-        <w:t>Matthew Selby (130545637)</w:t>
-      </w:r>
-    </w:p>
-    <w:p>
-      <w:r>
-        <w:t>Josh</w:t>
-      </w:r>
-      <w:r>
-        <w:t>ua</w:t>
-      </w:r>
-      <w:r>
-        <w:t xml:space="preserve"> Greenwood</w:t>
-      </w:r>
-      <w:r>
-        <w:t xml:space="preserve"> </w:t>
+    </w:p>
+    <w:p>
+      <w:r>
+        <w:t>DenizKu</w:t>
+      </w:r>
+      <w:r>
+        <w:t>cukterzi</w:t>
       </w:r>
       <w:r>
         <w:t>(</w:t>
       </w:r>
       <w:r>
-        <w:t>130334835</w:t>
+        <w:t>130427355</w:t>
       </w:r>
       <w:r>
         <w:t>)</w:t>
@@ -3588,46 +3212,27 @@
     </w:p>
     <w:p>
       <w:r>
-        <w:t>Daniel Smith</w:t>
-      </w:r>
-      <w:r>
-        <w:t xml:space="preserve"> </w:t>
+        <w:t>Daniel Baranowski</w:t>
       </w:r>
       <w:r>
         <w:t>(</w:t>
       </w:r>
       <w:r>
-        <w:t>130283555</w:t>
+        <w:t>130116389</w:t>
       </w:r>
       <w:r>
         <w:t>)</w:t>
       </w:r>
     </w:p>
     <w:p>
-      <w:proofErr w:type="spellStart"/>
-      <w:r>
-        <w:t>Deniz</w:t>
-      </w:r>
-      <w:proofErr w:type="spellEnd"/>
-      <w:r>
-        <w:t xml:space="preserve"> </w:t>
-      </w:r>
-      <w:proofErr w:type="spellStart"/>
-      <w:r>
-        <w:t>Ku</w:t>
-      </w:r>
-      <w:r>
-        <w:t>cukterzi</w:t>
-      </w:r>
-      <w:proofErr w:type="spellEnd"/>
-      <w:r>
-        <w:t xml:space="preserve"> </w:t>
+      <w:r>
+        <w:t>Mikey Edwards</w:t>
       </w:r>
       <w:r>
         <w:t>(</w:t>
       </w:r>
       <w:r>
-        <w:t>130427355</w:t>
+        <w:t>130265160</w:t>
       </w:r>
       <w:r>
         <w:t>)</w:t>
@@ -3635,21 +3240,10 @@
     </w:p>
     <w:p>
       <w:r>
-        <w:t xml:space="preserve">Daniel </w:t>
-      </w:r>
-      <w:proofErr w:type="spellStart"/>
-      <w:r>
-        <w:t>Baranowski</w:t>
-      </w:r>
-      <w:proofErr w:type="spellEnd"/>
-      <w:r>
-        <w:t xml:space="preserve"> </w:t>
-      </w:r>
-      <w:r>
-        <w:t>(</w:t>
-      </w:r>
-      <w:r>
-        <w:t>130116389</w:t>
+        <w:t>Jack Hookham(</w:t>
+      </w:r>
+      <w:r>
+        <w:t>130220169</w:t>
       </w:r>
       <w:r>
         <w:t>)</w:t>
@@ -3657,69 +3251,18 @@
     </w:p>
     <w:p>
       <w:r>
-        <w:t>Mikey Edwards</w:t>
-      </w:r>
-      <w:r>
-        <w:t xml:space="preserve"> </w:t>
-      </w:r>
-      <w:r>
-        <w:t>(</w:t>
-      </w:r>
-      <w:r>
-        <w:t>130265160</w:t>
+        <w:t>Oliver McP</w:t>
+      </w:r>
+      <w:r>
+        <w:t>heely(</w:t>
+      </w:r>
+      <w:r>
+        <w:t>130169639</w:t>
       </w:r>
       <w:r>
         <w:t>)</w:t>
       </w:r>
     </w:p>
-    <w:p>
-      <w:r>
-        <w:t xml:space="preserve">Jack </w:t>
-      </w:r>
-      <w:proofErr w:type="spellStart"/>
-      <w:r>
-        <w:t>Hookham</w:t>
-      </w:r>
-      <w:proofErr w:type="spellEnd"/>
-      <w:r>
-        <w:t xml:space="preserve"> </w:t>
-      </w:r>
-      <w:r>
-        <w:t>(</w:t>
-      </w:r>
-      <w:r>
-        <w:t>130220169</w:t>
-      </w:r>
-      <w:r>
-        <w:t>)</w:t>
-      </w:r>
-    </w:p>
-    <w:p>
-      <w:r>
-        <w:lastRenderedPageBreak/>
-        <w:t xml:space="preserve">Oliver </w:t>
-      </w:r>
-      <w:proofErr w:type="spellStart"/>
-      <w:r>
-        <w:t>McP</w:t>
-      </w:r>
-      <w:r>
-        <w:t>heely</w:t>
-      </w:r>
-      <w:proofErr w:type="spellEnd"/>
-      <w:r>
-        <w:t xml:space="preserve"> </w:t>
-      </w:r>
-      <w:r>
-        <w:t>(</w:t>
-      </w:r>
-      <w:r>
-        <w:t>130169639</w:t>
-      </w:r>
-      <w:r>
-        <w:t>)</w:t>
-      </w:r>
-    </w:p>
     <w:p/>
     <w:p>
       <w:pPr>
@@ -3733,15 +3276,9 @@
         <w:t>Date</w:t>
       </w:r>
       <w:r>
-        <w:t xml:space="preserve"> </w:t>
-      </w:r>
-      <w:r>
         <w:t>of Contract</w:t>
       </w:r>
       <w:bookmarkEnd w:id="9"/>
-      <w:r>
-        <w:t xml:space="preserve"> </w:t>
-      </w:r>
     </w:p>
     <w:p>
       <w:pPr>
@@ -3853,8 +3390,8 @@
       </w:pPr>
     </w:p>
     <w:sectPr>
-      <w:headerReference w:type="default" r:id="rId12"/>
-      <w:footerReference w:type="default" r:id="rId13"/>
+      <w:headerReference w:type="default" r:id="rId11"/>
+      <w:footerReference w:type="default" r:id="rId12"/>
       <w:pgSz w:w="11906" w:h="16838"/>
       <w:pgMar w:top="1440" w:right="1440" w:bottom="1440" w:left="1440" w:header="708" w:footer="708" w:gutter="0"/>
       <w:pgNumType w:start="0"/>
@@ -3867,8 +3404,8 @@
 </file>
 
 <file path=word/endnotes.xml><?xml version="1.0" encoding="utf-8"?>
-<w:endnotes xmlns:wpc="http://schemas.microsoft.com/office/word/2010/wordprocessingCanvas" xmlns:mc="http://schemas.openxmlformats.org/markup-compatibility/2006" xmlns:o="urn:schemas-microsoft-com:office:office" xmlns:r="http://schemas.openxmlformats.org/officeDocument/2006/relationships" xmlns:m="http://schemas.openxmlformats.org/officeDocument/2006/math" xmlns:v="urn:schemas-microsoft-com:vml" xmlns:wp14="http://schemas.microsoft.com/office/word/2010/wordprocessingDrawing" xmlns:wp="http://schemas.openxmlformats.org/drawingml/2006/wordprocessingDrawing" xmlns:w10="urn:schemas-microsoft-com:office:word" xmlns:w="http://schemas.openxmlformats.org/wordprocessingml/2006/main" xmlns:w14="http://schemas.microsoft.com/office/word/2010/wordml" xmlns:wpg="http://schemas.microsoft.com/office/word/2010/wordprocessingGroup" xmlns:wpi="http://schemas.microsoft.com/office/word/2010/wordprocessingInk" xmlns:wne="http://schemas.microsoft.com/office/word/2006/wordml" xmlns:wps="http://schemas.microsoft.com/office/word/2010/wordprocessingShape" mc:Ignorable="w14 wp14">
-  <w:endnote w:type="separator" w:id="-1">
+<w:endnotes xmlns:ve="http://schemas.openxmlformats.org/markup-compatibility/2006" xmlns:o="urn:schemas-microsoft-com:office:office" xmlns:r="http://schemas.openxmlformats.org/officeDocument/2006/relationships" xmlns:m="http://schemas.openxmlformats.org/officeDocument/2006/math" xmlns:v="urn:schemas-microsoft-com:vml" xmlns:wp="http://schemas.openxmlformats.org/drawingml/2006/wordprocessingDrawing" xmlns:w10="urn:schemas-microsoft-com:office:word" xmlns:w="http://schemas.openxmlformats.org/wordprocessingml/2006/main" xmlns:wne="http://schemas.microsoft.com/office/word/2006/wordml">
+  <w:endnote w:type="separator" w:id="0">
     <w:p>
       <w:pPr>
         <w:spacing w:after="0" w:line="240" w:lineRule="auto"/>
@@ -3878,7 +3415,7 @@
       </w:r>
     </w:p>
   </w:endnote>
-  <w:endnote w:type="continuationSeparator" w:id="0">
+  <w:endnote w:type="continuationSeparator" w:id="1">
     <w:p>
       <w:pPr>
         <w:spacing w:after="0" w:line="240" w:lineRule="auto"/>
@@ -3892,7 +3429,7 @@
 </file>
 
 <file path=word/footer1.xml><?xml version="1.0" encoding="utf-8"?>
-<w:ftr xmlns:wpc="http://schemas.microsoft.com/office/word/2010/wordprocessingCanvas" xmlns:mc="http://schemas.openxmlformats.org/markup-compatibility/2006" xmlns:o="urn:schemas-microsoft-com:office:office" xmlns:r="http://schemas.openxmlformats.org/officeDocument/2006/relationships" xmlns:m="http://schemas.openxmlformats.org/officeDocument/2006/math" xmlns:v="urn:schemas-microsoft-com:vml" xmlns:wp14="http://schemas.microsoft.com/office/word/2010/wordprocessingDrawing" xmlns:wp="http://schemas.openxmlformats.org/drawingml/2006/wordprocessingDrawing" xmlns:w10="urn:schemas-microsoft-com:office:word" xmlns:w="http://schemas.openxmlformats.org/wordprocessingml/2006/main" xmlns:w14="http://schemas.microsoft.com/office/word/2010/wordml" xmlns:wpg="http://schemas.microsoft.com/office/word/2010/wordprocessingGroup" xmlns:wpi="http://schemas.microsoft.com/office/word/2010/wordprocessingInk" xmlns:wne="http://schemas.microsoft.com/office/word/2006/wordml" xmlns:wps="http://schemas.microsoft.com/office/word/2010/wordprocessingShape" mc:Ignorable="w14 wp14">
+<w:ftr xmlns:ve="http://schemas.openxmlformats.org/markup-compatibility/2006" xmlns:o="urn:schemas-microsoft-com:office:office" xmlns:r="http://schemas.openxmlformats.org/officeDocument/2006/relationships" xmlns:m="http://schemas.openxmlformats.org/officeDocument/2006/math" xmlns:v="urn:schemas-microsoft-com:vml" xmlns:wp="http://schemas.openxmlformats.org/drawingml/2006/wordprocessingDrawing" xmlns:w10="urn:schemas-microsoft-com:office:word" xmlns:w="http://schemas.openxmlformats.org/wordprocessingml/2006/main" xmlns:wne="http://schemas.microsoft.com/office/word/2006/wordml">
   <w:sdt>
     <w:sdtPr>
       <w:id w:val="1498156442"/>
@@ -3945,8 +3482,8 @@
 </file>
 
 <file path=word/footnotes.xml><?xml version="1.0" encoding="utf-8"?>
-<w:footnotes xmlns:wpc="http://schemas.microsoft.com/office/word/2010/wordprocessingCanvas" xmlns:mc="http://schemas.openxmlformats.org/markup-compatibility/2006" xmlns:o="urn:schemas-microsoft-com:office:office" xmlns:r="http://schemas.openxmlformats.org/officeDocument/2006/relationships" xmlns:m="http://schemas.openxmlformats.org/officeDocument/2006/math" xmlns:v="urn:schemas-microsoft-com:vml" xmlns:wp14="http://schemas.microsoft.com/office/word/2010/wordprocessingDrawing" xmlns:wp="http://schemas.openxmlformats.org/drawingml/2006/wordprocessingDrawing" xmlns:w10="urn:schemas-microsoft-com:office:word" xmlns:w="http://schemas.openxmlformats.org/wordprocessingml/2006/main" xmlns:w14="http://schemas.microsoft.com/office/word/2010/wordml" xmlns:wpg="http://schemas.microsoft.com/office/word/2010/wordprocessingGroup" xmlns:wpi="http://schemas.microsoft.com/office/word/2010/wordprocessingInk" xmlns:wne="http://schemas.microsoft.com/office/word/2006/wordml" xmlns:wps="http://schemas.microsoft.com/office/word/2010/wordprocessingShape" mc:Ignorable="w14 wp14">
-  <w:footnote w:type="separator" w:id="-1">
+<w:footnotes xmlns:ve="http://schemas.openxmlformats.org/markup-compatibility/2006" xmlns:o="urn:schemas-microsoft-com:office:office" xmlns:r="http://schemas.openxmlformats.org/officeDocument/2006/relationships" xmlns:m="http://schemas.openxmlformats.org/officeDocument/2006/math" xmlns:v="urn:schemas-microsoft-com:vml" xmlns:wp="http://schemas.openxmlformats.org/drawingml/2006/wordprocessingDrawing" xmlns:w10="urn:schemas-microsoft-com:office:word" xmlns:w="http://schemas.openxmlformats.org/wordprocessingml/2006/main" xmlns:wne="http://schemas.microsoft.com/office/word/2006/wordml">
+  <w:footnote w:type="separator" w:id="0">
     <w:p>
       <w:pPr>
         <w:spacing w:after="0" w:line="240" w:lineRule="auto"/>
@@ -3956,7 +3493,7 @@
       </w:r>
     </w:p>
   </w:footnote>
-  <w:footnote w:type="continuationSeparator" w:id="0">
+  <w:footnote w:type="continuationSeparator" w:id="1">
     <w:p>
       <w:pPr>
         <w:spacing w:after="0" w:line="240" w:lineRule="auto"/>
@@ -3970,7 +3507,7 @@
 </file>
 
 <file path=word/header1.xml><?xml version="1.0" encoding="utf-8"?>
-<w:hdr xmlns:wpc="http://schemas.microsoft.com/office/word/2010/wordprocessingCanvas" xmlns:mc="http://schemas.openxmlformats.org/markup-compatibility/2006" xmlns:o="urn:schemas-microsoft-com:office:office" xmlns:r="http://schemas.openxmlformats.org/officeDocument/2006/relationships" xmlns:m="http://schemas.openxmlformats.org/officeDocument/2006/math" xmlns:v="urn:schemas-microsoft-com:vml" xmlns:wp14="http://schemas.microsoft.com/office/word/2010/wordprocessingDrawing" xmlns:wp="http://schemas.openxmlformats.org/drawingml/2006/wordprocessingDrawing" xmlns:w10="urn:schemas-microsoft-com:office:word" xmlns:w="http://schemas.openxmlformats.org/wordprocessingml/2006/main" xmlns:w14="http://schemas.microsoft.com/office/word/2010/wordml" xmlns:wpg="http://schemas.microsoft.com/office/word/2010/wordprocessingGroup" xmlns:wpi="http://schemas.microsoft.com/office/word/2010/wordprocessingInk" xmlns:wne="http://schemas.microsoft.com/office/word/2006/wordml" xmlns:wps="http://schemas.microsoft.com/office/word/2010/wordprocessingShape" mc:Ignorable="w14 wp14">
+<w:hdr xmlns:ve="http://schemas.openxmlformats.org/markup-compatibility/2006" xmlns:o="urn:schemas-microsoft-com:office:office" xmlns:r="http://schemas.openxmlformats.org/officeDocument/2006/relationships" xmlns:m="http://schemas.openxmlformats.org/officeDocument/2006/math" xmlns:v="urn:schemas-microsoft-com:vml" xmlns:wp="http://schemas.openxmlformats.org/drawingml/2006/wordprocessingDrawing" xmlns:w10="urn:schemas-microsoft-com:office:word" xmlns:w="http://schemas.openxmlformats.org/wordprocessingml/2006/main" xmlns:wne="http://schemas.microsoft.com/office/word/2006/wordml">
   <w:p>
     <w:pPr>
       <w:pStyle w:val="Header"/>
@@ -3991,7 +3528,7 @@
 </file>
 
 <file path=word/numbering.xml><?xml version="1.0" encoding="utf-8"?>
-<w:numbering xmlns:wpc="http://schemas.microsoft.com/office/word/2010/wordprocessingCanvas" xmlns:mc="http://schemas.openxmlformats.org/markup-compatibility/2006" xmlns:o="urn:schemas-microsoft-com:office:office" xmlns:r="http://schemas.openxmlformats.org/officeDocument/2006/relationships" xmlns:m="http://schemas.openxmlformats.org/officeDocument/2006/math" xmlns:v="urn:schemas-microsoft-com:vml" xmlns:wp14="http://schemas.microsoft.com/office/word/2010/wordprocessingDrawing" xmlns:wp="http://schemas.openxmlformats.org/drawingml/2006/wordprocessingDrawing" xmlns:w10="urn:schemas-microsoft-com:office:word" xmlns:w="http://schemas.openxmlformats.org/wordprocessingml/2006/main" xmlns:w14="http://schemas.microsoft.com/office/word/2010/wordml" xmlns:wpg="http://schemas.microsoft.com/office/word/2010/wordprocessingGroup" xmlns:wpi="http://schemas.microsoft.com/office/word/2010/wordprocessingInk" xmlns:wne="http://schemas.microsoft.com/office/word/2006/wordml" xmlns:wps="http://schemas.microsoft.com/office/word/2010/wordprocessingShape" mc:Ignorable="w14 wp14">
+<w:numbering xmlns:ve="http://schemas.openxmlformats.org/markup-compatibility/2006" xmlns:o="urn:schemas-microsoft-com:office:office" xmlns:r="http://schemas.openxmlformats.org/officeDocument/2006/relationships" xmlns:m="http://schemas.openxmlformats.org/officeDocument/2006/math" xmlns:v="urn:schemas-microsoft-com:vml" xmlns:wp="http://schemas.openxmlformats.org/drawingml/2006/wordprocessingDrawing" xmlns:w10="urn:schemas-microsoft-com:office:word" xmlns:w="http://schemas.openxmlformats.org/wordprocessingml/2006/main" xmlns:wne="http://schemas.microsoft.com/office/word/2006/wordml">
   <w:abstractNum w:abstractNumId="0">
     <w:nsid w:val="039D443E"/>
     <w:multiLevelType w:val="hybridMultilevel"/>
@@ -4692,7 +4229,7 @@
 </file>
 
 <file path=word/styles.xml><?xml version="1.0" encoding="utf-8"?>
-<w:styles xmlns:mc="http://schemas.openxmlformats.org/markup-compatibility/2006" xmlns:r="http://schemas.openxmlformats.org/officeDocument/2006/relationships" xmlns:w="http://schemas.openxmlformats.org/wordprocessingml/2006/main" xmlns:w14="http://schemas.microsoft.com/office/word/2010/wordml" mc:Ignorable="w14">
+<w:styles xmlns:r="http://schemas.openxmlformats.org/officeDocument/2006/relationships" xmlns:w="http://schemas.openxmlformats.org/wordprocessingml/2006/main">
   <w:docDefaults>
     <w:rPrDefault>
       <w:rPr>
@@ -4850,6 +4387,7 @@
   <w:style w:type="paragraph" w:default="1" w:styleId="Normal">
     <w:name w:val="Normal"/>
     <w:qFormat/>
+    <w:rsid w:val="0078615E"/>
   </w:style>
   <w:style w:type="paragraph" w:styleId="Heading1">
     <w:name w:val="heading 1"/>
@@ -4905,6 +4443,7 @@
     <w:uiPriority w:val="99"/>
     <w:semiHidden/>
     <w:unhideWhenUsed/>
+    <w:qFormat/>
     <w:tblPr>
       <w:tblInd w:w="0" w:type="dxa"/>
       <w:tblCellMar>
@@ -5506,47 +5045,13 @@
 </file>
 
 <file path=word/glossary/document.xml><?xml version="1.0" encoding="utf-8"?>
-<w:glossaryDocument xmlns:wpc="http://schemas.microsoft.com/office/word/2010/wordprocessingCanvas" xmlns:mc="http://schemas.openxmlformats.org/markup-compatibility/2006" xmlns:o="urn:schemas-microsoft-com:office:office" xmlns:r="http://schemas.openxmlformats.org/officeDocument/2006/relationships" xmlns:m="http://schemas.openxmlformats.org/officeDocument/2006/math" xmlns:v="urn:schemas-microsoft-com:vml" xmlns:wp14="http://schemas.microsoft.com/office/word/2010/wordprocessingDrawing" xmlns:wp="http://schemas.openxmlformats.org/drawingml/2006/wordprocessingDrawing" xmlns:w10="urn:schemas-microsoft-com:office:word" xmlns:w="http://schemas.openxmlformats.org/wordprocessingml/2006/main" xmlns:w14="http://schemas.microsoft.com/office/word/2010/wordml" xmlns:wpg="http://schemas.microsoft.com/office/word/2010/wordprocessingGroup" xmlns:wpi="http://schemas.microsoft.com/office/word/2010/wordprocessingInk" xmlns:wne="http://schemas.microsoft.com/office/word/2006/wordml" xmlns:wps="http://schemas.microsoft.com/office/word/2010/wordprocessingShape" mc:Ignorable="w14 wp14">
-  <w:docParts>
-    <w:docPart>
-      <w:docPartPr>
-        <w:name w:val="1E03D38FCFFA4B5B84DFB751A68C1A5E"/>
-        <w:category>
-          <w:name w:val="General"/>
-          <w:gallery w:val="placeholder"/>
-        </w:category>
-        <w:types>
-          <w:type w:val="bbPlcHdr"/>
-        </w:types>
-        <w:behaviors>
-          <w:behavior w:val="content"/>
-        </w:behaviors>
-        <w:guid w:val="{9A58F4D7-E06D-4FA4-80AB-F67AE06833CB}"/>
-      </w:docPartPr>
-      <w:docPartBody>
-        <w:p>
-          <w:pPr>
-            <w:pStyle w:val="1E03D38FCFFA4B5B84DFB751A68C1A5E"/>
-          </w:pPr>
-          <w:r>
-            <w:rPr>
-              <w:rFonts w:asciiTheme="majorHAnsi" w:eastAsiaTheme="majorEastAsia" w:hAnsiTheme="majorHAnsi" w:cstheme="majorBidi"/>
-              <w:caps/>
-              <w:color w:val="4F81BD" w:themeColor="accent1"/>
-              <w:sz w:val="80"/>
-              <w:szCs w:val="80"/>
-            </w:rPr>
-            <w:t>[Document title]</w:t>
-          </w:r>
-        </w:p>
-      </w:docPartBody>
-    </w:docPart>
-  </w:docParts>
+<w:glossaryDocument xmlns:ve="http://schemas.openxmlformats.org/markup-compatibility/2006" xmlns:o="urn:schemas-microsoft-com:office:office" xmlns:r="http://schemas.openxmlformats.org/officeDocument/2006/relationships" xmlns:m="http://schemas.openxmlformats.org/officeDocument/2006/math" xmlns:v="urn:schemas-microsoft-com:vml" xmlns:wp="http://schemas.openxmlformats.org/drawingml/2006/wordprocessingDrawing" xmlns:w10="urn:schemas-microsoft-com:office:word" xmlns:w="http://schemas.openxmlformats.org/wordprocessingml/2006/main" xmlns:wne="http://schemas.microsoft.com/office/word/2006/wordml">
+  <w:docParts/>
 </w:glossaryDocument>
 </file>
 
 <file path=word/glossary/fontTable.xml><?xml version="1.0" encoding="utf-8"?>
-<w:fonts xmlns:mc="http://schemas.openxmlformats.org/markup-compatibility/2006" xmlns:r="http://schemas.openxmlformats.org/officeDocument/2006/relationships" xmlns:w="http://schemas.openxmlformats.org/wordprocessingml/2006/main" xmlns:w14="http://schemas.microsoft.com/office/word/2010/wordml" mc:Ignorable="w14">
+<w:fonts xmlns:r="http://schemas.openxmlformats.org/officeDocument/2006/relationships" xmlns:w="http://schemas.openxmlformats.org/wordprocessingml/2006/main">
   <w:font w:name="Symbol">
     <w:panose1 w:val="05050102010706020507"/>
     <w:charset w:val="02"/>
@@ -5559,7 +5064,7 @@
     <w:charset w:val="00"/>
     <w:family w:val="roman"/>
     <w:pitch w:val="variable"/>
-    <w:sig w:usb0="E0002EFF" w:usb1="C0007843" w:usb2="00000009" w:usb3="00000000" w:csb0="000001FF" w:csb1="00000000"/>
+    <w:sig w:usb0="E0002AFF" w:usb1="C0007841" w:usb2="00000009" w:usb3="00000000" w:csb0="000001FF" w:csb1="00000000"/>
   </w:font>
   <w:font w:name="Courier New">
     <w:panose1 w:val="02070309020205020404"/>
@@ -5580,7 +5085,7 @@
     <w:charset w:val="00"/>
     <w:family w:val="swiss"/>
     <w:pitch w:val="variable"/>
-    <w:sig w:usb0="E00002FF" w:usb1="4000ACFF" w:usb2="00000001" w:usb3="00000000" w:csb0="0000019F" w:csb1="00000000"/>
+    <w:sig w:usb0="E10002FF" w:usb1="4000ACFF" w:usb2="00000009" w:usb3="00000000" w:csb0="0000019F" w:csb1="00000000"/>
   </w:font>
   <w:font w:name="Cambria">
     <w:panose1 w:val="02040503050406030204"/>
@@ -5593,27 +5098,25 @@
     <w:panose1 w:val="020B0604030504040204"/>
     <w:charset w:val="00"/>
     <w:family w:val="swiss"/>
+    <w:notTrueType/>
     <w:pitch w:val="variable"/>
-    <w:sig w:usb0="E1002EFF" w:usb1="C000605B" w:usb2="00000029" w:usb3="00000000" w:csb0="000101FF" w:csb1="00000000"/>
+    <w:sig w:usb0="00000003" w:usb1="00000000" w:usb2="00000000" w:usb3="00000000" w:csb0="00000001" w:csb1="00000000"/>
   </w:font>
 </w:fonts>
 </file>
 
 <file path=word/glossary/settings.xml><?xml version="1.0" encoding="utf-8"?>
-<w:settings xmlns:mc="http://schemas.openxmlformats.org/markup-compatibility/2006" xmlns:o="urn:schemas-microsoft-com:office:office" xmlns:r="http://schemas.openxmlformats.org/officeDocument/2006/relationships" xmlns:m="http://schemas.openxmlformats.org/officeDocument/2006/math" xmlns:v="urn:schemas-microsoft-com:vml" xmlns:w10="urn:schemas-microsoft-com:office:word" xmlns:w="http://schemas.openxmlformats.org/wordprocessingml/2006/main" xmlns:w14="http://schemas.microsoft.com/office/word/2010/wordml" xmlns:sl="http://schemas.openxmlformats.org/schemaLibrary/2006/main" mc:Ignorable="w14">
+<w:settings xmlns:o="urn:schemas-microsoft-com:office:office" xmlns:r="http://schemas.openxmlformats.org/officeDocument/2006/relationships" xmlns:m="http://schemas.openxmlformats.org/officeDocument/2006/math" xmlns:v="urn:schemas-microsoft-com:vml" xmlns:w10="urn:schemas-microsoft-com:office:word" xmlns:w="http://schemas.openxmlformats.org/wordprocessingml/2006/main" xmlns:sl="http://schemas.openxmlformats.org/schemaLibrary/2006/main">
   <w:view w:val="normal"/>
   <w:defaultTabStop w:val="720"/>
   <w:characterSpacingControl w:val="doNotCompress"/>
   <w:compat>
     <w:useFELayout/>
-    <w:compatSetting w:name="compatibilityMode" w:uri="http://schemas.microsoft.com/office/word" w:val="14"/>
-    <w:compatSetting w:name="overrideTableStyleFontSizeAndJustification" w:uri="http://schemas.microsoft.com/office/word" w:val="1"/>
-    <w:compatSetting w:name="enableOpenTypeFeatures" w:uri="http://schemas.microsoft.com/office/word" w:val="1"/>
-    <w:compatSetting w:name="doNotFlipMirrorIndents" w:uri="http://schemas.microsoft.com/office/word" w:val="1"/>
   </w:compat>
   <w:rsids>
     <w:rsidRoot w:val="008713DD"/>
     <w:rsid w:val="003977B9"/>
+    <w:rsid w:val="006F05C5"/>
     <w:rsid w:val="008713DD"/>
     <w:rsid w:val="008803F4"/>
     <w:rsid w:val="00C665F6"/>
@@ -5623,7 +5126,7 @@
     <m:mathFont m:val="Cambria Math"/>
     <m:brkBin m:val="before"/>
     <m:brkBinSub m:val="--"/>
-    <m:smallFrac m:val="0"/>
+    <m:smallFrac/>
     <m:dispDef/>
     <m:lMargin m:val="0"/>
     <m:rMargin m:val="0"/>
@@ -5640,7 +5143,7 @@
 </file>
 
 <file path=word/glossary/styles.xml><?xml version="1.0" encoding="utf-8"?>
-<w:styles xmlns:mc="http://schemas.openxmlformats.org/markup-compatibility/2006" xmlns:r="http://schemas.openxmlformats.org/officeDocument/2006/relationships" xmlns:w="http://schemas.openxmlformats.org/wordprocessingml/2006/main" xmlns:w14="http://schemas.microsoft.com/office/word/2010/wordml" mc:Ignorable="w14">
+<w:styles xmlns:r="http://schemas.openxmlformats.org/officeDocument/2006/relationships" xmlns:w="http://schemas.openxmlformats.org/wordprocessingml/2006/main">
   <w:docDefaults>
     <w:rPrDefault>
       <w:rPr>
@@ -5798,6 +5301,7 @@
   <w:style w:type="paragraph" w:default="1" w:styleId="Normal">
     <w:name w:val="Normal"/>
     <w:qFormat/>
+    <w:rsid w:val="006F05C5"/>
   </w:style>
   <w:style w:type="character" w:default="1" w:styleId="DefaultParagraphFont">
     <w:name w:val="Default Paragraph Font"/>
@@ -5810,212 +5314,7 @@
     <w:uiPriority w:val="99"/>
     <w:semiHidden/>
     <w:unhideWhenUsed/>
-    <w:tblPr>
-      <w:tblInd w:w="0" w:type="dxa"/>
-      <w:tblCellMar>
-        <w:top w:w="0" w:type="dxa"/>
-        <w:left w:w="108" w:type="dxa"/>
-        <w:bottom w:w="0" w:type="dxa"/>
-        <w:right w:w="108" w:type="dxa"/>
-      </w:tblCellMar>
-    </w:tblPr>
-  </w:style>
-  <w:style w:type="numbering" w:default="1" w:styleId="NoList">
-    <w:name w:val="No List"/>
-    <w:uiPriority w:val="99"/>
-    <w:semiHidden/>
-    <w:unhideWhenUsed/>
-  </w:style>
-  <w:style w:type="paragraph" w:customStyle="1" w:styleId="41D4B366A10F48A8B4070827B032B429">
-    <w:name w:val="41D4B366A10F48A8B4070827B032B429"/>
-    <w:rsid w:val="008713DD"/>
-  </w:style>
-  <w:style w:type="paragraph" w:customStyle="1" w:styleId="C489AB8015F24A53B4D7DE6BDF00E2FF">
-    <w:name w:val="C489AB8015F24A53B4D7DE6BDF00E2FF"/>
-    <w:rsid w:val="008713DD"/>
-  </w:style>
-  <w:style w:type="paragraph" w:customStyle="1" w:styleId="1E03D38FCFFA4B5B84DFB751A68C1A5E">
-    <w:name w:val="1E03D38FCFFA4B5B84DFB751A68C1A5E"/>
-    <w:rsid w:val="008713DD"/>
-  </w:style>
-  <w:style w:type="paragraph" w:customStyle="1" w:styleId="FAFECC14B89A43AFBF1105DFCF14A8AE">
-    <w:name w:val="FAFECC14B89A43AFBF1105DFCF14A8AE"/>
-    <w:rsid w:val="008713DD"/>
-  </w:style>
-</w:styles>
-</file>
-
-<file path=word/glossary/stylesWithEffects.xml><?xml version="1.0" encoding="utf-8"?>
-<w:styles xmlns:wpc="http://schemas.microsoft.com/office/word/2010/wordprocessingCanvas" xmlns:mc="http://schemas.openxmlformats.org/markup-compatibility/2006" xmlns:o="urn:schemas-microsoft-com:office:office" xmlns:r="http://schemas.openxmlformats.org/officeDocument/2006/relationships" xmlns:m="http://schemas.openxmlformats.org/officeDocument/2006/math" xmlns:v="urn:schemas-microsoft-com:vml" xmlns:wp14="http://schemas.microsoft.com/office/word/2010/wordprocessingDrawing" xmlns:wp="http://schemas.openxmlformats.org/drawingml/2006/wordprocessingDrawing" xmlns:w10="urn:schemas-microsoft-com:office:word" xmlns:w="http://schemas.openxmlformats.org/wordprocessingml/2006/main" xmlns:w14="http://schemas.microsoft.com/office/word/2010/wordml" xmlns:wpg="http://schemas.microsoft.com/office/word/2010/wordprocessingGroup" xmlns:wpi="http://schemas.microsoft.com/office/word/2010/wordprocessingInk" xmlns:wne="http://schemas.microsoft.com/office/word/2006/wordml" xmlns:wps="http://schemas.microsoft.com/office/word/2010/wordprocessingShape" mc:Ignorable="w14 wp14">
-  <w:docDefaults>
-    <w:rPrDefault>
-      <w:rPr>
-        <w:rFonts w:asciiTheme="minorHAnsi" w:eastAsiaTheme="minorEastAsia" w:hAnsiTheme="minorHAnsi" w:cstheme="minorBidi"/>
-        <w:sz w:val="22"/>
-        <w:szCs w:val="22"/>
-        <w:lang w:val="en-GB" w:eastAsia="en-GB" w:bidi="ar-SA"/>
-      </w:rPr>
-    </w:rPrDefault>
-    <w:pPrDefault>
-      <w:pPr>
-        <w:spacing w:after="160" w:line="259" w:lineRule="auto"/>
-      </w:pPr>
-    </w:pPrDefault>
-  </w:docDefaults>
-  <w:latentStyles w:defLockedState="0" w:defUIPriority="99" w:defSemiHidden="1" w:defUnhideWhenUsed="1" w:defQFormat="0" w:count="267">
-    <w:lsdException w:name="Normal" w:semiHidden="0" w:uiPriority="0" w:unhideWhenUsed="0" w:qFormat="1"/>
-    <w:lsdException w:name="heading 1" w:semiHidden="0" w:uiPriority="9" w:unhideWhenUsed="0" w:qFormat="1"/>
-    <w:lsdException w:name="heading 2" w:uiPriority="9" w:qFormat="1"/>
-    <w:lsdException w:name="heading 3" w:uiPriority="9" w:qFormat="1"/>
-    <w:lsdException w:name="heading 4" w:uiPriority="9" w:qFormat="1"/>
-    <w:lsdException w:name="heading 5" w:uiPriority="9" w:qFormat="1"/>
-    <w:lsdException w:name="heading 6" w:uiPriority="9" w:qFormat="1"/>
-    <w:lsdException w:name="heading 7" w:uiPriority="9" w:qFormat="1"/>
-    <w:lsdException w:name="heading 8" w:uiPriority="9" w:qFormat="1"/>
-    <w:lsdException w:name="heading 9" w:uiPriority="9" w:qFormat="1"/>
-    <w:lsdException w:name="toc 1" w:uiPriority="39"/>
-    <w:lsdException w:name="toc 2" w:uiPriority="39"/>
-    <w:lsdException w:name="toc 3" w:uiPriority="39"/>
-    <w:lsdException w:name="toc 4" w:uiPriority="39"/>
-    <w:lsdException w:name="toc 5" w:uiPriority="39"/>
-    <w:lsdException w:name="toc 6" w:uiPriority="39"/>
-    <w:lsdException w:name="toc 7" w:uiPriority="39"/>
-    <w:lsdException w:name="toc 8" w:uiPriority="39"/>
-    <w:lsdException w:name="toc 9" w:uiPriority="39"/>
-    <w:lsdException w:name="caption" w:uiPriority="35" w:qFormat="1"/>
-    <w:lsdException w:name="Title" w:semiHidden="0" w:uiPriority="10" w:unhideWhenUsed="0" w:qFormat="1"/>
-    <w:lsdException w:name="Default Paragraph Font" w:uiPriority="1"/>
-    <w:lsdException w:name="Subtitle" w:semiHidden="0" w:uiPriority="11" w:unhideWhenUsed="0" w:qFormat="1"/>
-    <w:lsdException w:name="Strong" w:semiHidden="0" w:uiPriority="22" w:unhideWhenUsed="0" w:qFormat="1"/>
-    <w:lsdException w:name="Emphasis" w:semiHidden="0" w:uiPriority="20" w:unhideWhenUsed="0" w:qFormat="1"/>
-    <w:lsdException w:name="Table Grid" w:semiHidden="0" w:uiPriority="39" w:unhideWhenUsed="0"/>
-    <w:lsdException w:name="Placeholder Text" w:unhideWhenUsed="0"/>
-    <w:lsdException w:name="No Spacing" w:semiHidden="0" w:uiPriority="1" w:unhideWhenUsed="0" w:qFormat="1"/>
-    <w:lsdException w:name="Light Shading" w:semiHidden="0" w:uiPriority="60" w:unhideWhenUsed="0"/>
-    <w:lsdException w:name="Light List" w:semiHidden="0" w:uiPriority="61" w:unhideWhenUsed="0"/>
-    <w:lsdException w:name="Light Grid" w:semiHidden="0" w:uiPriority="62" w:unhideWhenUsed="0"/>
-    <w:lsdException w:name="Medium Shading 1" w:semiHidden="0" w:uiPriority="63" w:unhideWhenUsed="0"/>
-    <w:lsdException w:name="Medium Shading 2" w:semiHidden="0" w:uiPriority="64" w:unhideWhenUsed="0"/>
-    <w:lsdException w:name="Medium List 1" w:semiHidden="0" w:uiPriority="65" w:unhideWhenUsed="0"/>
-    <w:lsdException w:name="Medium List 2" w:semiHidden="0" w:uiPriority="66" w:unhideWhenUsed="0"/>
-    <w:lsdException w:name="Medium Grid 1" w:semiHidden="0" w:uiPriority="67" w:unhideWhenUsed="0"/>
-    <w:lsdException w:name="Medium Grid 2" w:semiHidden="0" w:uiPriority="68" w:unhideWhenUsed="0"/>
-    <w:lsdException w:name="Medium Grid 3" w:semiHidden="0" w:uiPriority="69" w:unhideWhenUsed="0"/>
-    <w:lsdException w:name="Dark List" w:semiHidden="0" w:uiPriority="70" w:unhideWhenUsed="0"/>
-    <w:lsdException w:name="Colorful Shading" w:semiHidden="0" w:uiPriority="71" w:unhideWhenUsed="0"/>
-    <w:lsdException w:name="Colorful List" w:semiHidden="0" w:uiPriority="72" w:unhideWhenUsed="0"/>
-    <w:lsdException w:name="Colorful Grid" w:semiHidden="0" w:uiPriority="73" w:unhideWhenUsed="0"/>
-    <w:lsdException w:name="Light Shading Accent 1" w:semiHidden="0" w:uiPriority="60" w:unhideWhenUsed="0"/>
-    <w:lsdException w:name="Light List Accent 1" w:semiHidden="0" w:uiPriority="61" w:unhideWhenUsed="0"/>
-    <w:lsdException w:name="Light Grid Accent 1" w:semiHidden="0" w:uiPriority="62" w:unhideWhenUsed="0"/>
-    <w:lsdException w:name="Medium Shading 1 Accent 1" w:semiHidden="0" w:uiPriority="63" w:unhideWhenUsed="0"/>
-    <w:lsdException w:name="Medium Shading 2 Accent 1" w:semiHidden="0" w:uiPriority="64" w:unhideWhenUsed="0"/>
-    <w:lsdException w:name="Medium List 1 Accent 1" w:semiHidden="0" w:uiPriority="65" w:unhideWhenUsed="0"/>
-    <w:lsdException w:name="Revision" w:unhideWhenUsed="0"/>
-    <w:lsdException w:name="List Paragraph" w:semiHidden="0" w:uiPriority="34" w:unhideWhenUsed="0" w:qFormat="1"/>
-    <w:lsdException w:name="Quote" w:semiHidden="0" w:uiPriority="29" w:unhideWhenUsed="0" w:qFormat="1"/>
-    <w:lsdException w:name="Intense Quote" w:semiHidden="0" w:uiPriority="30" w:unhideWhenUsed="0" w:qFormat="1"/>
-    <w:lsdException w:name="Medium List 2 Accent 1" w:semiHidden="0" w:uiPriority="66" w:unhideWhenUsed="0"/>
-    <w:lsdException w:name="Medium Grid 1 Accent 1" w:semiHidden="0" w:uiPriority="67" w:unhideWhenUsed="0"/>
-    <w:lsdException w:name="Medium Grid 2 Accent 1" w:semiHidden="0" w:uiPriority="68" w:unhideWhenUsed="0"/>
-    <w:lsdException w:name="Medium Grid 3 Accent 1" w:semiHidden="0" w:uiPriority="69" w:unhideWhenUsed="0"/>
-    <w:lsdException w:name="Dark List Accent 1" w:semiHidden="0" w:uiPriority="70" w:unhideWhenUsed="0"/>
-    <w:lsdException w:name="Colorful Shading Accent 1" w:semiHidden="0" w:uiPriority="71" w:unhideWhenUsed="0"/>
-    <w:lsdException w:name="Colorful List Accent 1" w:semiHidden="0" w:uiPriority="72" w:unhideWhenUsed="0"/>
-    <w:lsdException w:name="Colorful Grid Accent 1" w:semiHidden="0" w:uiPriority="73" w:unhideWhenUsed="0"/>
-    <w:lsdException w:name="Light Shading Accent 2" w:semiHidden="0" w:uiPriority="60" w:unhideWhenUsed="0"/>
-    <w:lsdException w:name="Light List Accent 2" w:semiHidden="0" w:uiPriority="61" w:unhideWhenUsed="0"/>
-    <w:lsdException w:name="Light Grid Accent 2" w:semiHidden="0" w:uiPriority="62" w:unhideWhenUsed="0"/>
-    <w:lsdException w:name="Medium Shading 1 Accent 2" w:semiHidden="0" w:uiPriority="63" w:unhideWhenUsed="0"/>
-    <w:lsdException w:name="Medium Shading 2 Accent 2" w:semiHidden="0" w:uiPriority="64" w:unhideWhenUsed="0"/>
-    <w:lsdException w:name="Medium List 1 Accent 2" w:semiHidden="0" w:uiPriority="65" w:unhideWhenUsed="0"/>
-    <w:lsdException w:name="Medium List 2 Accent 2" w:semiHidden="0" w:uiPriority="66" w:unhideWhenUsed="0"/>
-    <w:lsdException w:name="Medium Grid 1 Accent 2" w:semiHidden="0" w:uiPriority="67" w:unhideWhenUsed="0"/>
-    <w:lsdException w:name="Medium Grid 2 Accent 2" w:semiHidden="0" w:uiPriority="68" w:unhideWhenUsed="0"/>
-    <w:lsdException w:name="Medium Grid 3 Accent 2" w:semiHidden="0" w:uiPriority="69" w:unhideWhenUsed="0"/>
-    <w:lsdException w:name="Dark List Accent 2" w:semiHidden="0" w:uiPriority="70" w:unhideWhenUsed="0"/>
-    <w:lsdException w:name="Colorful Shading Accent 2" w:semiHidden="0" w:uiPriority="71" w:unhideWhenUsed="0"/>
-    <w:lsdException w:name="Colorful List Accent 2" w:semiHidden="0" w:uiPriority="72" w:unhideWhenUsed="0"/>
-    <w:lsdException w:name="Colorful Grid Accent 2" w:semiHidden="0" w:uiPriority="73" w:unhideWhenUsed="0"/>
-    <w:lsdException w:name="Light Shading Accent 3" w:semiHidden="0" w:uiPriority="60" w:unhideWhenUsed="0"/>
-    <w:lsdException w:name="Light List Accent 3" w:semiHidden="0" w:uiPriority="61" w:unhideWhenUsed="0"/>
-    <w:lsdException w:name="Light Grid Accent 3" w:semiHidden="0" w:uiPriority="62" w:unhideWhenUsed="0"/>
-    <w:lsdException w:name="Medium Shading 1 Accent 3" w:semiHidden="0" w:uiPriority="63" w:unhideWhenUsed="0"/>
-    <w:lsdException w:name="Medium Shading 2 Accent 3" w:semiHidden="0" w:uiPriority="64" w:unhideWhenUsed="0"/>
-    <w:lsdException w:name="Medium List 1 Accent 3" w:semiHidden="0" w:uiPriority="65" w:unhideWhenUsed="0"/>
-    <w:lsdException w:name="Medium List 2 Accent 3" w:semiHidden="0" w:uiPriority="66" w:unhideWhenUsed="0"/>
-    <w:lsdException w:name="Medium Grid 1 Accent 3" w:semiHidden="0" w:uiPriority="67" w:unhideWhenUsed="0"/>
-    <w:lsdException w:name="Medium Grid 2 Accent 3" w:semiHidden="0" w:uiPriority="68" w:unhideWhenUsed="0"/>
-    <w:lsdException w:name="Medium Grid 3 Accent 3" w:semiHidden="0" w:uiPriority="69" w:unhideWhenUsed="0"/>
-    <w:lsdException w:name="Dark List Accent 3" w:semiHidden="0" w:uiPriority="70" w:unhideWhenUsed="0"/>
-    <w:lsdException w:name="Colorful Shading Accent 3" w:semiHidden="0" w:uiPriority="71" w:unhideWhenUsed="0"/>
-    <w:lsdException w:name="Colorful List Accent 3" w:semiHidden="0" w:uiPriority="72" w:unhideWhenUsed="0"/>
-    <w:lsdException w:name="Colorful Grid Accent 3" w:semiHidden="0" w:uiPriority="73" w:unhideWhenUsed="0"/>
-    <w:lsdException w:name="Light Shading Accent 4" w:semiHidden="0" w:uiPriority="60" w:unhideWhenUsed="0"/>
-    <w:lsdException w:name="Light List Accent 4" w:semiHidden="0" w:uiPriority="61" w:unhideWhenUsed="0"/>
-    <w:lsdException w:name="Light Grid Accent 4" w:semiHidden="0" w:uiPriority="62" w:unhideWhenUsed="0"/>
-    <w:lsdException w:name="Medium Shading 1 Accent 4" w:semiHidden="0" w:uiPriority="63" w:unhideWhenUsed="0"/>
-    <w:lsdException w:name="Medium Shading 2 Accent 4" w:semiHidden="0" w:uiPriority="64" w:unhideWhenUsed="0"/>
-    <w:lsdException w:name="Medium List 1 Accent 4" w:semiHidden="0" w:uiPriority="65" w:unhideWhenUsed="0"/>
-    <w:lsdException w:name="Medium List 2 Accent 4" w:semiHidden="0" w:uiPriority="66" w:unhideWhenUsed="0"/>
-    <w:lsdException w:name="Medium Grid 1 Accent 4" w:semiHidden="0" w:uiPriority="67" w:unhideWhenUsed="0"/>
-    <w:lsdException w:name="Medium Grid 2 Accent 4" w:semiHidden="0" w:uiPriority="68" w:unhideWhenUsed="0"/>
-    <w:lsdException w:name="Medium Grid 3 Accent 4" w:semiHidden="0" w:uiPriority="69" w:unhideWhenUsed="0"/>
-    <w:lsdException w:name="Dark List Accent 4" w:semiHidden="0" w:uiPriority="70" w:unhideWhenUsed="0"/>
-    <w:lsdException w:name="Colorful Shading Accent 4" w:semiHidden="0" w:uiPriority="71" w:unhideWhenUsed="0"/>
-    <w:lsdException w:name="Colorful List Accent 4" w:semiHidden="0" w:uiPriority="72" w:unhideWhenUsed="0"/>
-    <w:lsdException w:name="Colorful Grid Accent 4" w:semiHidden="0" w:uiPriority="73" w:unhideWhenUsed="0"/>
-    <w:lsdException w:name="Light Shading Accent 5" w:semiHidden="0" w:uiPriority="60" w:unhideWhenUsed="0"/>
-    <w:lsdException w:name="Light List Accent 5" w:semiHidden="0" w:uiPriority="61" w:unhideWhenUsed="0"/>
-    <w:lsdException w:name="Light Grid Accent 5" w:semiHidden="0" w:uiPriority="62" w:unhideWhenUsed="0"/>
-    <w:lsdException w:name="Medium Shading 1 Accent 5" w:semiHidden="0" w:uiPriority="63" w:unhideWhenUsed="0"/>
-    <w:lsdException w:name="Medium Shading 2 Accent 5" w:semiHidden="0" w:uiPriority="64" w:unhideWhenUsed="0"/>
-    <w:lsdException w:name="Medium List 1 Accent 5" w:semiHidden="0" w:uiPriority="65" w:unhideWhenUsed="0"/>
-    <w:lsdException w:name="Medium List 2 Accent 5" w:semiHidden="0" w:uiPriority="66" w:unhideWhenUsed="0"/>
-    <w:lsdException w:name="Medium Grid 1 Accent 5" w:semiHidden="0" w:uiPriority="67" w:unhideWhenUsed="0"/>
-    <w:lsdException w:name="Medium Grid 2 Accent 5" w:semiHidden="0" w:uiPriority="68" w:unhideWhenUsed="0"/>
-    <w:lsdException w:name="Medium Grid 3 Accent 5" w:semiHidden="0" w:uiPriority="69" w:unhideWhenUsed="0"/>
-    <w:lsdException w:name="Dark List Accent 5" w:semiHidden="0" w:uiPriority="70" w:unhideWhenUsed="0"/>
-    <w:lsdException w:name="Colorful Shading Accent 5" w:semiHidden="0" w:uiPriority="71" w:unhideWhenUsed="0"/>
-    <w:lsdException w:name="Colorful List Accent 5" w:semiHidden="0" w:uiPriority="72" w:unhideWhenUsed="0"/>
-    <w:lsdException w:name="Colorful Grid Accent 5" w:semiHidden="0" w:uiPriority="73" w:unhideWhenUsed="0"/>
-    <w:lsdException w:name="Light Shading Accent 6" w:semiHidden="0" w:uiPriority="60" w:unhideWhenUsed="0"/>
-    <w:lsdException w:name="Light List Accent 6" w:semiHidden="0" w:uiPriority="61" w:unhideWhenUsed="0"/>
-    <w:lsdException w:name="Light Grid Accent 6" w:semiHidden="0" w:uiPriority="62" w:unhideWhenUsed="0"/>
-    <w:lsdException w:name="Medium Shading 1 Accent 6" w:semiHidden="0" w:uiPriority="63" w:unhideWhenUsed="0"/>
-    <w:lsdException w:name="Medium Shading 2 Accent 6" w:semiHidden="0" w:uiPriority="64" w:unhideWhenUsed="0"/>
-    <w:lsdException w:name="Medium List 1 Accent 6" w:semiHidden="0" w:uiPriority="65" w:unhideWhenUsed="0"/>
-    <w:lsdException w:name="Medium List 2 Accent 6" w:semiHidden="0" w:uiPriority="66" w:unhideWhenUsed="0"/>
-    <w:lsdException w:name="Medium Grid 1 Accent 6" w:semiHidden="0" w:uiPriority="67" w:unhideWhenUsed="0"/>
-    <w:lsdException w:name="Medium Grid 2 Accent 6" w:semiHidden="0" w:uiPriority="68" w:unhideWhenUsed="0"/>
-    <w:lsdException w:name="Medium Grid 3 Accent 6" w:semiHidden="0" w:uiPriority="69" w:unhideWhenUsed="0"/>
-    <w:lsdException w:name="Dark List Accent 6" w:semiHidden="0" w:uiPriority="70" w:unhideWhenUsed="0"/>
-    <w:lsdException w:name="Colorful Shading Accent 6" w:semiHidden="0" w:uiPriority="71" w:unhideWhenUsed="0"/>
-    <w:lsdException w:name="Colorful List Accent 6" w:semiHidden="0" w:uiPriority="72" w:unhideWhenUsed="0"/>
-    <w:lsdException w:name="Colorful Grid Accent 6" w:semiHidden="0" w:uiPriority="73" w:unhideWhenUsed="0"/>
-    <w:lsdException w:name="Subtle Emphasis" w:semiHidden="0" w:uiPriority="19" w:unhideWhenUsed="0" w:qFormat="1"/>
-    <w:lsdException w:name="Intense Emphasis" w:semiHidden="0" w:uiPriority="21" w:unhideWhenUsed="0" w:qFormat="1"/>
-    <w:lsdException w:name="Subtle Reference" w:semiHidden="0" w:uiPriority="31" w:unhideWhenUsed="0" w:qFormat="1"/>
-    <w:lsdException w:name="Intense Reference" w:semiHidden="0" w:uiPriority="32" w:unhideWhenUsed="0" w:qFormat="1"/>
-    <w:lsdException w:name="Book Title" w:semiHidden="0" w:uiPriority="33" w:unhideWhenUsed="0" w:qFormat="1"/>
-    <w:lsdException w:name="Bibliography" w:uiPriority="37"/>
-    <w:lsdException w:name="TOC Heading" w:uiPriority="39" w:qFormat="1"/>
-  </w:latentStyles>
-  <w:style w:type="paragraph" w:default="1" w:styleId="Normal">
-    <w:name w:val="Normal"/>
     <w:qFormat/>
-  </w:style>
-  <w:style w:type="character" w:default="1" w:styleId="DefaultParagraphFont">
-    <w:name w:val="Default Paragraph Font"/>
-    <w:uiPriority w:val="1"/>
-    <w:semiHidden/>
-    <w:unhideWhenUsed/>
-  </w:style>
-  <w:style w:type="table" w:default="1" w:styleId="TableNormal">
-    <w:name w:val="Normal Table"/>
-    <w:uiPriority w:val="99"/>
-    <w:semiHidden/>
-    <w:unhideWhenUsed/>
     <w:tblPr>
       <w:tblInd w:w="0" w:type="dxa"/>
       <w:tblCellMar>
@@ -6052,7 +5351,7 @@
 </file>
 
 <file path=word/glossary/webSettings.xml><?xml version="1.0" encoding="utf-8"?>
-<w:webSettings xmlns:mc="http://schemas.openxmlformats.org/markup-compatibility/2006" xmlns:r="http://schemas.openxmlformats.org/officeDocument/2006/relationships" xmlns:w="http://schemas.openxmlformats.org/wordprocessingml/2006/main" xmlns:w14="http://schemas.microsoft.com/office/word/2010/wordml" mc:Ignorable="w14">
+<w:webSettings xmlns:r="http://schemas.openxmlformats.org/officeDocument/2006/relationships" xmlns:w="http://schemas.openxmlformats.org/wordprocessingml/2006/main">
   <w:optimizeForBrowser/>
   <w:allowPNG/>
 </w:webSettings>

</xml_diff>

<commit_message>
Revert "Introduced an error for demonstractional purposes"
This reverts commit 06286569a7d0dc4617a37cafa919ba3e46c0d3ac.
</commit_message>
<xml_diff>
--- a/Team Structure and Contract/Team Contract.docx
+++ b/Team Structure and Contract/Team Contract.docx
@@ -1,6 +1,6 @@
 
 <file path=word/document.xml><?xml version="1.0" encoding="utf-8"?>
-<w:document xmlns:ve="http://schemas.openxmlformats.org/markup-compatibility/2006" xmlns:o="urn:schemas-microsoft-com:office:office" xmlns:r="http://schemas.openxmlformats.org/officeDocument/2006/relationships" xmlns:m="http://schemas.openxmlformats.org/officeDocument/2006/math" xmlns:v="urn:schemas-microsoft-com:vml" xmlns:wp="http://schemas.openxmlformats.org/drawingml/2006/wordprocessingDrawing" xmlns:w10="urn:schemas-microsoft-com:office:word" xmlns:w="http://schemas.openxmlformats.org/wordprocessingml/2006/main" xmlns:wne="http://schemas.microsoft.com/office/word/2006/wordml">
+<w:document xmlns:wpc="http://schemas.microsoft.com/office/word/2010/wordprocessingCanvas" xmlns:mc="http://schemas.openxmlformats.org/markup-compatibility/2006" xmlns:o="urn:schemas-microsoft-com:office:office" xmlns:r="http://schemas.openxmlformats.org/officeDocument/2006/relationships" xmlns:m="http://schemas.openxmlformats.org/officeDocument/2006/math" xmlns:v="urn:schemas-microsoft-com:vml" xmlns:wp14="http://schemas.microsoft.com/office/word/2010/wordprocessingDrawing" xmlns:wp="http://schemas.openxmlformats.org/drawingml/2006/wordprocessingDrawing" xmlns:w10="urn:schemas-microsoft-com:office:word" xmlns:w="http://schemas.openxmlformats.org/wordprocessingml/2006/main" xmlns:w14="http://schemas.microsoft.com/office/word/2010/wordml" xmlns:wpg="http://schemas.microsoft.com/office/word/2010/wordprocessingGroup" xmlns:wpi="http://schemas.microsoft.com/office/word/2010/wordprocessingInk" xmlns:wne="http://schemas.microsoft.com/office/word/2006/wordml" xmlns:wps="http://schemas.microsoft.com/office/word/2010/wordprocessingShape" mc:Ignorable="w14 wp14">
   <w:body>
     <w:sdt>
       <w:sdtPr>
@@ -53,7 +53,7 @@
                         <pic:cNvPicPr/>
                       </pic:nvPicPr>
                       <pic:blipFill>
-                        <a:blip r:embed="rId9" cstate="print">
+                        <a:blip r:embed="rId10" cstate="print">
                           <a:duotone>
                             <a:schemeClr val="accent1">
                               <a:shade val="45000"/>
@@ -63,7 +63,7 @@
                           </a:duotone>
                           <a:extLst>
                             <a:ext uri="{28A0092B-C50C-407E-A947-70E740481C1C}">
-                              <a14:useLocalDpi xmlns:a14="http://schemas.microsoft.com/office/drawing/2010/main" xmlns:wps="http://schemas.microsoft.com/office/word/2010/wordprocessingShape" xmlns:wpi="http://schemas.microsoft.com/office/word/2010/wordprocessingInk" xmlns:wpg="http://schemas.microsoft.com/office/word/2010/wordprocessingGroup" xmlns:w14="http://schemas.microsoft.com/office/word/2010/wordml" xmlns:w="http://schemas.openxmlformats.org/wordprocessingml/2006/main" xmlns:w10="urn:schemas-microsoft-com:office:word" xmlns:wp14="http://schemas.microsoft.com/office/word/2010/wordprocessingDrawing" xmlns:v="urn:schemas-microsoft-com:vml" xmlns:o="urn:schemas-microsoft-com:office:office" xmlns:mc="http://schemas.openxmlformats.org/markup-compatibility/2006" xmlns:wpc="http://schemas.microsoft.com/office/word/2010/wordprocessingCanvas" xmlns="" val="0"/>
+                              <a14:useLocalDpi xmlns:a14="http://schemas.microsoft.com/office/drawing/2010/main" val="0"/>
                             </a:ext>
                           </a:extLst>
                         </a:blip>
@@ -156,9 +156,13 @@
             <w:alias w:val="Subtitle"/>
             <w:tag w:val=""/>
             <w:id w:val="328029620"/>
+            <w:placeholder>
+              <w:docPart w:val="FAFECC14B89A43AFBF1105DFCF14A8AE"/>
+            </w:placeholder>
             <w:dataBinding w:prefixMappings="xmlns:ns0='http://purl.org/dc/elements/1.1/' xmlns:ns1='http://schemas.openxmlformats.org/package/2006/metadata/core-properties' " w:xpath="/ns1:coreProperties[1]/ns0:subject[1]" w:storeItemID="{6C3C8BC8-F283-45AE-878A-BAB7291924A1}"/>
             <w:text/>
           </w:sdtPr>
+          <w:sdtEndPr/>
           <w:sdtContent>
             <w:p>
               <w:pPr>
@@ -196,124 +200,317 @@
               <w:color w:val="4F81BD" w:themeColor="accent1"/>
               <w:lang w:eastAsia="en-GB"/>
             </w:rPr>
-            <w:pict>
-              <v:shapetype id="_x0000_t202" coordsize="21600,21600" o:spt="202" path="m,l,21600r21600,l21600,xe">
-                <v:stroke joinstyle="miter"/>
-                <v:path gradientshapeok="t" o:connecttype="rect"/>
-              </v:shapetype>
-              <v:shape id="Text Box 142" o:spid="_x0000_s1026" type="#_x0000_t202" style="position:absolute;left:0;text-align:left;margin-left:0;margin-top:0;width:516pt;height:43.9pt;z-index:251659264;visibility:visible;mso-width-percent:1000;mso-top-percent:850;mso-position-horizontal:center;mso-position-horizontal-relative:margin;mso-position-vertical-relative:page;mso-width-percent:1000;mso-top-percent:850;mso-width-relative:margin;mso-height-relative:margin;v-text-anchor:bottom" o:gfxdata="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" filled="f" stroked="f" strokeweight=".5pt">
-                <v:textbox style="mso-fit-shape-to-text:t" inset="0,0,0,0">
-                  <w:txbxContent>
-                    <w:sdt>
-                      <w:sdtPr>
-                        <w:rPr>
-                          <w:caps/>
-                          <w:color w:val="4F81BD" w:themeColor="accent1"/>
-                          <w:sz w:val="28"/>
-                          <w:szCs w:val="28"/>
-                        </w:rPr>
-                        <w:alias w:val="Date"/>
-                        <w:tag w:val=""/>
-                        <w:id w:val="197127006"/>
-                        <w:dataBinding w:prefixMappings="xmlns:ns0='http://schemas.microsoft.com/office/2006/coverPageProps' " w:xpath="/ns0:CoverPageProperties[1]/ns0:PublishDate[1]" w:storeItemID="{55AF091B-3C7A-41E3-B477-F2FDAA23CFDA}"/>
-                        <w:date w:fullDate="2014-10-21T00:00:00Z">
-                          <w:dateFormat w:val="MMMM d, yyyy"/>
-                          <w:lid w:val="en-US"/>
-                          <w:storeMappedDataAs w:val="dateTime"/>
-                          <w:calendar w:val="gregorian"/>
-                        </w:date>
-                      </w:sdtPr>
-                      <w:sdtContent>
-                        <w:p>
-                          <w:pPr>
-                            <w:pStyle w:val="NoSpacing"/>
-                            <w:spacing w:after="40"/>
-                            <w:jc w:val="center"/>
+            <mc:AlternateContent>
+              <mc:Choice Requires="wps">
+                <w:drawing>
+                  <wp:anchor distT="0" distB="0" distL="114300" distR="114300" simplePos="0" relativeHeight="251659264" behindDoc="0" locked="0" layoutInCell="1" allowOverlap="1">
+                    <wp:simplePos x="0" y="0"/>
+                    <wp:positionH relativeFrom="margin">
+                      <wp:align>center</wp:align>
+                    </wp:positionH>
+                    <mc:AlternateContent>
+                      <mc:Choice Requires="wp14">
+                        <wp:positionV relativeFrom="page">
+                          <wp14:pctPosVOffset>85000</wp14:pctPosVOffset>
+                        </wp:positionV>
+                      </mc:Choice>
+                      <mc:Fallback>
+                        <wp:positionV relativeFrom="page">
+                          <wp:posOffset>9088120</wp:posOffset>
+                        </wp:positionV>
+                      </mc:Fallback>
+                    </mc:AlternateContent>
+                    <wp:extent cx="6553200" cy="557784"/>
+                    <wp:effectExtent l="0" t="0" r="0" b="12700"/>
+                    <wp:wrapNone/>
+                    <wp:docPr id="142" name="Text Box 142"/>
+                    <wp:cNvGraphicFramePr/>
+                    <a:graphic xmlns:a="http://schemas.openxmlformats.org/drawingml/2006/main">
+                      <a:graphicData uri="http://schemas.microsoft.com/office/word/2010/wordprocessingShape">
+                        <wps:wsp>
+                          <wps:cNvSpPr txBox="1"/>
+                          <wps:spPr>
+                            <a:xfrm>
+                              <a:off x="0" y="0"/>
+                              <a:ext cx="6553200" cy="557784"/>
+                            </a:xfrm>
+                            <a:prstGeom prst="rect">
+                              <a:avLst/>
+                            </a:prstGeom>
+                            <a:noFill/>
+                            <a:ln w="6350">
+                              <a:noFill/>
+                            </a:ln>
+                            <a:effectLst/>
+                          </wps:spPr>
+                          <wps:style>
+                            <a:lnRef idx="0">
+                              <a:schemeClr val="accent1"/>
+                            </a:lnRef>
+                            <a:fillRef idx="0">
+                              <a:schemeClr val="accent1"/>
+                            </a:fillRef>
+                            <a:effectRef idx="0">
+                              <a:schemeClr val="accent1"/>
+                            </a:effectRef>
+                            <a:fontRef idx="minor">
+                              <a:schemeClr val="dk1"/>
+                            </a:fontRef>
+                          </wps:style>
+                          <wps:txbx>
+                            <w:txbxContent>
+                              <w:sdt>
+                                <w:sdtPr>
+                                  <w:rPr>
+                                    <w:caps/>
+                                    <w:color w:val="4F81BD" w:themeColor="accent1"/>
+                                    <w:sz w:val="28"/>
+                                    <w:szCs w:val="28"/>
+                                  </w:rPr>
+                                  <w:alias w:val="Date"/>
+                                  <w:tag w:val=""/>
+                                  <w:id w:val="197127006"/>
+                                  <w:dataBinding w:prefixMappings="xmlns:ns0='http://schemas.microsoft.com/office/2006/coverPageProps' " w:xpath="/ns0:CoverPageProperties[1]/ns0:PublishDate[1]" w:storeItemID="{55AF091B-3C7A-41E3-B477-F2FDAA23CFDA}"/>
+                                  <w:date w:fullDate="2014-10-21T00:00:00Z">
+                                    <w:dateFormat w:val="MMMM d, yyyy"/>
+                                    <w:lid w:val="en-US"/>
+                                    <w:storeMappedDataAs w:val="dateTime"/>
+                                    <w:calendar w:val="gregorian"/>
+                                  </w:date>
+                                </w:sdtPr>
+                                <w:sdtEndPr/>
+                                <w:sdtContent>
+                                  <w:p>
+                                    <w:pPr>
+                                      <w:pStyle w:val="NoSpacing"/>
+                                      <w:spacing w:after="40"/>
+                                      <w:jc w:val="center"/>
+                                      <w:rPr>
+                                        <w:caps/>
+                                        <w:color w:val="4F81BD" w:themeColor="accent1"/>
+                                        <w:sz w:val="28"/>
+                                        <w:szCs w:val="28"/>
+                                      </w:rPr>
+                                    </w:pPr>
+                                    <w:r>
+                                      <w:rPr>
+                                        <w:caps/>
+                                        <w:color w:val="4F81BD" w:themeColor="accent1"/>
+                                        <w:sz w:val="28"/>
+                                        <w:szCs w:val="28"/>
+                                        <w:lang w:val="en-US"/>
+                                      </w:rPr>
+                                      <w:t>October 21, 2014</w:t>
+                                    </w:r>
+                                  </w:p>
+                                </w:sdtContent>
+                              </w:sdt>
+                              <w:p>
+                                <w:pPr>
+                                  <w:pStyle w:val="NoSpacing"/>
+                                  <w:jc w:val="center"/>
+                                  <w:rPr>
+                                    <w:color w:val="4F81BD" w:themeColor="accent1"/>
+                                  </w:rPr>
+                                </w:pPr>
+                                <w:sdt>
+                                  <w:sdtPr>
+                                    <w:rPr>
+                                      <w:caps/>
+                                      <w:color w:val="4F81BD" w:themeColor="accent1"/>
+                                    </w:rPr>
+                                    <w:alias w:val="Company"/>
+                                    <w:tag w:val=""/>
+                                    <w:id w:val="1390145197"/>
+                                    <w:dataBinding w:prefixMappings="xmlns:ns0='http://schemas.openxmlformats.org/officeDocument/2006/extended-properties' " w:xpath="/ns0:Properties[1]/ns0:Company[1]" w:storeItemID="{6668398D-A668-4E3E-A5EB-62B293D839F1}"/>
+                                    <w:text/>
+                                  </w:sdtPr>
+                                  <w:sdtEndPr/>
+                                  <w:sdtContent>
+                                    <w:r>
+                                      <w:rPr>
+                                        <w:caps/>
+                                        <w:color w:val="4F81BD" w:themeColor="accent1"/>
+                                      </w:rPr>
+                                      <w:t>team 2</w:t>
+                                    </w:r>
+                                  </w:sdtContent>
+                                </w:sdt>
+                              </w:p>
+                              <w:p>
+                                <w:pPr>
+                                  <w:pStyle w:val="NoSpacing"/>
+                                  <w:jc w:val="center"/>
+                                  <w:rPr>
+                                    <w:color w:val="4F81BD" w:themeColor="accent1"/>
+                                  </w:rPr>
+                                </w:pPr>
+                                <w:sdt>
+                                  <w:sdtPr>
+                                    <w:rPr>
+                                      <w:color w:val="4F81BD" w:themeColor="accent1"/>
+                                    </w:rPr>
+                                    <w:alias w:val="Address"/>
+                                    <w:tag w:val=""/>
+                                    <w:id w:val="-726379553"/>
+                                    <w:dataBinding w:prefixMappings="xmlns:ns0='http://schemas.microsoft.com/office/2006/coverPageProps' " w:xpath="/ns0:CoverPageProperties[1]/ns0:CompanyAddress[1]" w:storeItemID="{55AF091B-3C7A-41E3-B477-F2FDAA23CFDA}"/>
+                                    <w:text/>
+                                  </w:sdtPr>
+                                  <w:sdtEndPr/>
+                                  <w:sdtContent>
+                                    <w:r>
+                                      <w:rPr>
+                                        <w:color w:val="4F81BD" w:themeColor="accent1"/>
+                                      </w:rPr>
+                                      <w:t>Newcastle University</w:t>
+                                    </w:r>
+                                  </w:sdtContent>
+                                </w:sdt>
+                              </w:p>
+                            </w:txbxContent>
+                          </wps:txbx>
+                          <wps:bodyPr rot="0" spcFirstLastPara="0" vertOverflow="overflow" horzOverflow="overflow" vert="horz" wrap="square" lIns="0" tIns="0" rIns="0" bIns="0" numCol="1" spcCol="0" rtlCol="0" fromWordArt="0" anchor="b" anchorCtr="0" forceAA="0" compatLnSpc="1">
+                            <a:prstTxWarp prst="textNoShape">
+                              <a:avLst/>
+                            </a:prstTxWarp>
+                            <a:spAutoFit/>
+                          </wps:bodyPr>
+                        </wps:wsp>
+                      </a:graphicData>
+                    </a:graphic>
+                    <wp14:sizeRelH relativeFrom="margin">
+                      <wp14:pctWidth>100000</wp14:pctWidth>
+                    </wp14:sizeRelH>
+                    <wp14:sizeRelV relativeFrom="margin">
+                      <wp14:pctHeight>0</wp14:pctHeight>
+                    </wp14:sizeRelV>
+                  </wp:anchor>
+                </w:drawing>
+              </mc:Choice>
+              <mc:Fallback>
+                <w:pict>
+                  <v:shapetype id="_x0000_t202" coordsize="21600,21600" o:spt="202" path="m,l,21600r21600,l21600,xe">
+                    <v:stroke joinstyle="miter"/>
+                    <v:path gradientshapeok="t" o:connecttype="rect"/>
+                  </v:shapetype>
+                  <v:shape id="Text Box 142" o:spid="_x0000_s1026" type="#_x0000_t202" style="position:absolute;left:0;text-align:left;margin-left:0;margin-top:0;width:516pt;height:43.9pt;z-index:251659264;visibility:visible;mso-wrap-style:square;mso-width-percent:1000;mso-height-percent:0;mso-top-percent:850;mso-wrap-distance-left:9pt;mso-wrap-distance-top:0;mso-wrap-distance-right:9pt;mso-wrap-distance-bottom:0;mso-position-horizontal:center;mso-position-horizontal-relative:margin;mso-position-vertical-relative:page;mso-width-percent:1000;mso-height-percent:0;mso-top-percent:850;mso-width-relative:margin;mso-height-relative:margin;v-text-anchor:bottom" o:gfxdata="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" filled="f" stroked="f" strokeweight=".5pt">
+                    <v:textbox style="mso-fit-shape-to-text:t" inset="0,0,0,0">
+                      <w:txbxContent>
+                        <w:sdt>
+                          <w:sdtPr>
                             <w:rPr>
                               <w:caps/>
                               <w:color w:val="4F81BD" w:themeColor="accent1"/>
                               <w:sz w:val="28"/>
                               <w:szCs w:val="28"/>
                             </w:rPr>
-                          </w:pPr>
-                          <w:r>
-                            <w:rPr>
-                              <w:caps/>
-                              <w:color w:val="4F81BD" w:themeColor="accent1"/>
-                              <w:sz w:val="28"/>
-                              <w:szCs w:val="28"/>
-                              <w:lang w:val="en-US"/>
-                            </w:rPr>
-                            <w:t>October 21, 2014</w:t>
-                          </w:r>
-                        </w:p>
-                      </w:sdtContent>
-                    </w:sdt>
-                    <w:p>
-                      <w:pPr>
-                        <w:pStyle w:val="NoSpacing"/>
-                        <w:jc w:val="center"/>
-                        <w:rPr>
-                          <w:color w:val="4F81BD" w:themeColor="accent1"/>
-                        </w:rPr>
-                      </w:pPr>
-                      <w:sdt>
-                        <w:sdtPr>
-                          <w:rPr>
-                            <w:caps/>
-                            <w:color w:val="4F81BD" w:themeColor="accent1"/>
-                          </w:rPr>
-                          <w:alias w:val="Company"/>
-                          <w:tag w:val=""/>
-                          <w:id w:val="1390145197"/>
-                          <w:dataBinding w:prefixMappings="xmlns:ns0='http://schemas.openxmlformats.org/officeDocument/2006/extended-properties' " w:xpath="/ns0:Properties[1]/ns0:Company[1]" w:storeItemID="{6668398D-A668-4E3E-A5EB-62B293D839F1}"/>
-                          <w:text/>
-                        </w:sdtPr>
-                        <w:sdtContent>
-                          <w:r>
-                            <w:rPr>
-                              <w:caps/>
-                              <w:color w:val="4F81BD" w:themeColor="accent1"/>
-                            </w:rPr>
-                            <w:t>team 2</w:t>
-                          </w:r>
-                        </w:sdtContent>
-                      </w:sdt>
-                    </w:p>
-                    <w:p>
-                      <w:pPr>
-                        <w:pStyle w:val="NoSpacing"/>
-                        <w:jc w:val="center"/>
-                        <w:rPr>
-                          <w:color w:val="4F81BD" w:themeColor="accent1"/>
-                        </w:rPr>
-                      </w:pPr>
-                      <w:sdt>
-                        <w:sdtPr>
-                          <w:rPr>
-                            <w:color w:val="4F81BD" w:themeColor="accent1"/>
-                          </w:rPr>
-                          <w:alias w:val="Address"/>
-                          <w:tag w:val=""/>
-                          <w:id w:val="-726379553"/>
-                          <w:dataBinding w:prefixMappings="xmlns:ns0='http://schemas.microsoft.com/office/2006/coverPageProps' " w:xpath="/ns0:CoverPageProperties[1]/ns0:CompanyAddress[1]" w:storeItemID="{55AF091B-3C7A-41E3-B477-F2FDAA23CFDA}"/>
-                          <w:text/>
-                        </w:sdtPr>
-                        <w:sdtContent>
-                          <w:r>
+                            <w:alias w:val="Date"/>
+                            <w:tag w:val=""/>
+                            <w:id w:val="197127006"/>
+                            <w:dataBinding w:prefixMappings="xmlns:ns0='http://schemas.microsoft.com/office/2006/coverPageProps' " w:xpath="/ns0:CoverPageProperties[1]/ns0:PublishDate[1]" w:storeItemID="{55AF091B-3C7A-41E3-B477-F2FDAA23CFDA}"/>
+                            <w:date w:fullDate="2014-10-21T00:00:00Z">
+                              <w:dateFormat w:val="MMMM d, yyyy"/>
+                              <w:lid w:val="en-US"/>
+                              <w:storeMappedDataAs w:val="dateTime"/>
+                              <w:calendar w:val="gregorian"/>
+                            </w:date>
+                          </w:sdtPr>
+                          <w:sdtEndPr/>
+                          <w:sdtContent>
+                            <w:p>
+                              <w:pPr>
+                                <w:pStyle w:val="NoSpacing"/>
+                                <w:spacing w:after="40"/>
+                                <w:jc w:val="center"/>
+                                <w:rPr>
+                                  <w:caps/>
+                                  <w:color w:val="4F81BD" w:themeColor="accent1"/>
+                                  <w:sz w:val="28"/>
+                                  <w:szCs w:val="28"/>
+                                </w:rPr>
+                              </w:pPr>
+                              <w:r>
+                                <w:rPr>
+                                  <w:caps/>
+                                  <w:color w:val="4F81BD" w:themeColor="accent1"/>
+                                  <w:sz w:val="28"/>
+                                  <w:szCs w:val="28"/>
+                                  <w:lang w:val="en-US"/>
+                                </w:rPr>
+                                <w:t>October 21, 2014</w:t>
+                              </w:r>
+                            </w:p>
+                          </w:sdtContent>
+                        </w:sdt>
+                        <w:p>
+                          <w:pPr>
+                            <w:pStyle w:val="NoSpacing"/>
+                            <w:jc w:val="center"/>
                             <w:rPr>
                               <w:color w:val="4F81BD" w:themeColor="accent1"/>
                             </w:rPr>
-                            <w:t>Newcastle University</w:t>
-                          </w:r>
-                        </w:sdtContent>
-                      </w:sdt>
-                    </w:p>
-                  </w:txbxContent>
-                </v:textbox>
-                <w10:wrap anchorx="margin" anchory="page"/>
-              </v:shape>
-            </w:pict>
+                          </w:pPr>
+                          <w:sdt>
+                            <w:sdtPr>
+                              <w:rPr>
+                                <w:caps/>
+                                <w:color w:val="4F81BD" w:themeColor="accent1"/>
+                              </w:rPr>
+                              <w:alias w:val="Company"/>
+                              <w:tag w:val=""/>
+                              <w:id w:val="1390145197"/>
+                              <w:dataBinding w:prefixMappings="xmlns:ns0='http://schemas.openxmlformats.org/officeDocument/2006/extended-properties' " w:xpath="/ns0:Properties[1]/ns0:Company[1]" w:storeItemID="{6668398D-A668-4E3E-A5EB-62B293D839F1}"/>
+                              <w:text/>
+                            </w:sdtPr>
+                            <w:sdtEndPr/>
+                            <w:sdtContent>
+                              <w:r>
+                                <w:rPr>
+                                  <w:caps/>
+                                  <w:color w:val="4F81BD" w:themeColor="accent1"/>
+                                </w:rPr>
+                                <w:t>team 2</w:t>
+                              </w:r>
+                            </w:sdtContent>
+                          </w:sdt>
+                        </w:p>
+                        <w:p>
+                          <w:pPr>
+                            <w:pStyle w:val="NoSpacing"/>
+                            <w:jc w:val="center"/>
+                            <w:rPr>
+                              <w:color w:val="4F81BD" w:themeColor="accent1"/>
+                            </w:rPr>
+                          </w:pPr>
+                          <w:sdt>
+                            <w:sdtPr>
+                              <w:rPr>
+                                <w:color w:val="4F81BD" w:themeColor="accent1"/>
+                              </w:rPr>
+                              <w:alias w:val="Address"/>
+                              <w:tag w:val=""/>
+                              <w:id w:val="-726379553"/>
+                              <w:dataBinding w:prefixMappings="xmlns:ns0='http://schemas.microsoft.com/office/2006/coverPageProps' " w:xpath="/ns0:CoverPageProperties[1]/ns0:CompanyAddress[1]" w:storeItemID="{55AF091B-3C7A-41E3-B477-F2FDAA23CFDA}"/>
+                              <w:text/>
+                            </w:sdtPr>
+                            <w:sdtEndPr/>
+                            <w:sdtContent>
+                              <w:r>
+                                <w:rPr>
+                                  <w:color w:val="4F81BD" w:themeColor="accent1"/>
+                                </w:rPr>
+                                <w:t>Newcastle University</w:t>
+                              </w:r>
+                            </w:sdtContent>
+                          </w:sdt>
+                        </w:p>
+                      </w:txbxContent>
+                    </v:textbox>
+                    <w10:wrap anchorx="margin" anchory="page"/>
+                  </v:shape>
+                </w:pict>
+              </mc:Fallback>
+            </mc:AlternateContent>
           </w:r>
           <w:r>
             <w:rPr>
@@ -337,7 +534,7 @@
                         <pic:cNvPicPr/>
                       </pic:nvPicPr>
                       <pic:blipFill>
-                        <a:blip r:embed="rId10" cstate="print">
+                        <a:blip r:embed="rId11" cstate="print">
                           <a:duotone>
                             <a:schemeClr val="accent1">
                               <a:shade val="45000"/>
@@ -347,7 +544,7 @@
                           </a:duotone>
                           <a:extLst>
                             <a:ext uri="{28A0092B-C50C-407E-A947-70E740481C1C}">
-                              <a14:useLocalDpi xmlns:a14="http://schemas.microsoft.com/office/drawing/2010/main" xmlns:wps="http://schemas.microsoft.com/office/word/2010/wordprocessingShape" xmlns:wpi="http://schemas.microsoft.com/office/word/2010/wordprocessingInk" xmlns:wpg="http://schemas.microsoft.com/office/word/2010/wordprocessingGroup" xmlns:w14="http://schemas.microsoft.com/office/word/2010/wordml" xmlns:w="http://schemas.openxmlformats.org/wordprocessingml/2006/main" xmlns:w10="urn:schemas-microsoft-com:office:word" xmlns:wp14="http://schemas.microsoft.com/office/word/2010/wordprocessingDrawing" xmlns:v="urn:schemas-microsoft-com:vml" xmlns:o="urn:schemas-microsoft-com:office:office" xmlns:mc="http://schemas.openxmlformats.org/markup-compatibility/2006" xmlns:wpc="http://schemas.microsoft.com/office/word/2010/wordprocessingCanvas" xmlns="" val="0"/>
+                              <a14:useLocalDpi xmlns:a14="http://schemas.microsoft.com/office/drawing/2010/main" val="0"/>
                             </a:ext>
                           </a:extLst>
                         </a:blip>
@@ -1366,6 +1563,13 @@
         <w:t xml:space="preserve"> Title</w:t>
       </w:r>
       <w:bookmarkEnd w:id="0"/>
+      <w:r>
+        <w:rPr>
+          <w:sz w:val="24"/>
+          <w:szCs w:val="24"/>
+        </w:rPr>
+        <w:t xml:space="preserve"> </w:t>
+      </w:r>
     </w:p>
     <w:p>
       <w:pPr>
@@ -1419,6 +1623,13 @@
         <w:t>Project Leader</w:t>
       </w:r>
       <w:bookmarkEnd w:id="1"/>
+      <w:r>
+        <w:rPr>
+          <w:sz w:val="24"/>
+          <w:szCs w:val="24"/>
+        </w:rPr>
+        <w:t xml:space="preserve"> </w:t>
+      </w:r>
     </w:p>
     <w:p>
       <w:pPr>
@@ -1798,7 +2009,23 @@
           <w:sz w:val="24"/>
           <w:szCs w:val="24"/>
         </w:rPr>
-        <w:t>to software (i.e Data Protection Act 1998, Computer Misuse Act 1990, Copyright Laws etc.</w:t>
+        <w:t>to software (</w:t>
+      </w:r>
+      <w:proofErr w:type="spellStart"/>
+      <w:r>
+        <w:rPr>
+          <w:sz w:val="24"/>
+          <w:szCs w:val="24"/>
+        </w:rPr>
+        <w:t>i.e</w:t>
+      </w:r>
+      <w:proofErr w:type="spellEnd"/>
+      <w:r>
+        <w:rPr>
+          <w:sz w:val="24"/>
+          <w:szCs w:val="24"/>
+        </w:rPr>
+        <w:t xml:space="preserve"> Data Protection Act 1998, Computer Misuse Act 1990, Copyright Laws etc.</w:t>
       </w:r>
       <w:r>
         <w:rPr>
@@ -2767,6 +2994,13 @@
           <w:sz w:val="24"/>
           <w:szCs w:val="24"/>
         </w:rPr>
+        <w:t xml:space="preserve"> </w:t>
+      </w:r>
+      <w:r>
+        <w:rPr>
+          <w:sz w:val="24"/>
+          <w:szCs w:val="24"/>
+        </w:rPr>
         <w:t xml:space="preserve">social media </w:t>
       </w:r>
       <w:r>
@@ -2871,12 +3105,21 @@
         </w:rPr>
         <w:t xml:space="preserve">-based file space (i.e. </w:t>
       </w:r>
-      <w:r>
-        <w:rPr>
-          <w:sz w:val="24"/>
-          <w:szCs w:val="24"/>
-        </w:rPr>
-        <w:t xml:space="preserve">dropbox) that every member will have access too. </w:t>
+      <w:proofErr w:type="spellStart"/>
+      <w:r>
+        <w:rPr>
+          <w:sz w:val="24"/>
+          <w:szCs w:val="24"/>
+        </w:rPr>
+        <w:t>dropbox</w:t>
+      </w:r>
+      <w:proofErr w:type="spellEnd"/>
+      <w:r>
+        <w:rPr>
+          <w:sz w:val="24"/>
+          <w:szCs w:val="24"/>
+        </w:rPr>
+        <w:t xml:space="preserve">) that every member will have access too. </w:t>
       </w:r>
     </w:p>
     <w:p>
@@ -2968,23 +3211,53 @@
           <w:sz w:val="24"/>
           <w:szCs w:val="24"/>
         </w:rPr>
-        <w:t>unication</w:t>
-      </w:r>
-    </w:p>
-    <w:p>
-      <w:pPr>
-        <w:pStyle w:val="NoSpacing"/>
-        <w:rPr>
-          <w:sz w:val="24"/>
-          <w:szCs w:val="24"/>
-        </w:rPr>
-      </w:pPr>
-      <w:r>
-        <w:rPr>
-          <w:sz w:val="24"/>
-          <w:szCs w:val="24"/>
-        </w:rPr>
-        <w:t xml:space="preserve"> data</w:t>
+        <w:t xml:space="preserve">unication has technical issues then </w:t>
+      </w:r>
+      <w:r>
+        <w:rPr>
+          <w:sz w:val="24"/>
+          <w:szCs w:val="24"/>
+        </w:rPr>
+        <w:t xml:space="preserve">each member will have the mobile phone and personal email </w:t>
+      </w:r>
+      <w:r>
+        <w:rPr>
+          <w:sz w:val="24"/>
+          <w:szCs w:val="24"/>
+        </w:rPr>
+        <w:t>data of all other members and should be able to communicate via those during the downtime. If there was a sudden collapse of all communications, the team leader would gather the team at the end of a lecture and discuss a meeting time and place to update each other on what they have done during the communication problems and what still needs to be done.</w:t>
+      </w:r>
+    </w:p>
+    <w:p>
+      <w:pPr>
+        <w:pStyle w:val="NoSpacing"/>
+        <w:rPr>
+          <w:sz w:val="24"/>
+          <w:szCs w:val="24"/>
+        </w:rPr>
+      </w:pPr>
+    </w:p>
+    <w:p>
+      <w:pPr>
+        <w:pStyle w:val="NoSpacing"/>
+        <w:rPr>
+          <w:sz w:val="24"/>
+          <w:szCs w:val="24"/>
+        </w:rPr>
+      </w:pPr>
+      <w:r>
+        <w:rPr>
+          <w:sz w:val="24"/>
+          <w:szCs w:val="24"/>
+        </w:rPr>
+        <w:t>Loss of documents</w:t>
+      </w:r>
+      <w:r>
+        <w:rPr>
+          <w:sz w:val="24"/>
+          <w:szCs w:val="24"/>
+        </w:rPr>
+        <w:t xml:space="preserve"> or data</w:t>
       </w:r>
       <w:r>
         <w:rPr>
@@ -3005,14 +3278,135 @@
           <w:sz w:val="24"/>
           <w:szCs w:val="24"/>
         </w:rPr>
-        <w:t xml:space="preserve">with </w:t>
-      </w:r>
-      <w:r>
-        <w:rPr>
-          <w:sz w:val="24"/>
-          <w:szCs w:val="24"/>
-        </w:rPr>
-        <w:t xml:space="preserve">protect the team if the agile development was to become muddled during a sprint. </w:t>
+        <w:t>with constant and varied</w:t>
+      </w:r>
+      <w:r>
+        <w:rPr>
+          <w:sz w:val="24"/>
+          <w:szCs w:val="24"/>
+        </w:rPr>
+        <w:t xml:space="preserve"> types of</w:t>
+      </w:r>
+      <w:r>
+        <w:rPr>
+          <w:sz w:val="24"/>
+          <w:szCs w:val="24"/>
+        </w:rPr>
+        <w:t xml:space="preserve"> backing up (cloud, flash storage, </w:t>
+      </w:r>
+      <w:r>
+        <w:rPr>
+          <w:sz w:val="24"/>
+          <w:szCs w:val="24"/>
+        </w:rPr>
+        <w:t>local, non-local</w:t>
+      </w:r>
+      <w:r>
+        <w:rPr>
+          <w:sz w:val="24"/>
+          <w:szCs w:val="24"/>
+        </w:rPr>
+        <w:t>)</w:t>
+      </w:r>
+      <w:r>
+        <w:rPr>
+          <w:sz w:val="24"/>
+          <w:szCs w:val="24"/>
+        </w:rPr>
+        <w:t xml:space="preserve"> and</w:t>
+      </w:r>
+      <w:r>
+        <w:rPr>
+          <w:sz w:val="24"/>
+          <w:szCs w:val="24"/>
+        </w:rPr>
+        <w:t xml:space="preserve"> with intense versioning</w:t>
+      </w:r>
+      <w:r>
+        <w:rPr>
+          <w:sz w:val="24"/>
+          <w:szCs w:val="24"/>
+        </w:rPr>
+        <w:t xml:space="preserve"> of the software</w:t>
+      </w:r>
+      <w:r>
+        <w:rPr>
+          <w:sz w:val="24"/>
+          <w:szCs w:val="24"/>
+        </w:rPr>
+        <w:t xml:space="preserve"> (using a </w:t>
+      </w:r>
+      <w:r>
+        <w:rPr>
+          <w:sz w:val="24"/>
+          <w:szCs w:val="24"/>
+        </w:rPr>
+        <w:t>VCS (</w:t>
+      </w:r>
+      <w:r>
+        <w:rPr>
+          <w:sz w:val="24"/>
+          <w:szCs w:val="24"/>
+        </w:rPr>
+        <w:t>version control system</w:t>
+      </w:r>
+      <w:r>
+        <w:rPr>
+          <w:sz w:val="24"/>
+          <w:szCs w:val="24"/>
+        </w:rPr>
+        <w:t>)</w:t>
+      </w:r>
+      <w:r>
+        <w:rPr>
+          <w:sz w:val="24"/>
+          <w:szCs w:val="24"/>
+        </w:rPr>
+        <w:t xml:space="preserve"> such as </w:t>
+      </w:r>
+      <w:proofErr w:type="spellStart"/>
+      <w:r>
+        <w:rPr>
+          <w:sz w:val="24"/>
+          <w:szCs w:val="24"/>
+        </w:rPr>
+        <w:t>github</w:t>
+      </w:r>
+      <w:proofErr w:type="spellEnd"/>
+      <w:r>
+        <w:rPr>
+          <w:sz w:val="24"/>
+          <w:szCs w:val="24"/>
+        </w:rPr>
+        <w:t>.) If it were to arise</w:t>
+      </w:r>
+      <w:r>
+        <w:rPr>
+          <w:sz w:val="24"/>
+          <w:szCs w:val="24"/>
+        </w:rPr>
+        <w:t xml:space="preserve"> however the procedure in place would be to </w:t>
+      </w:r>
+      <w:r>
+        <w:rPr>
+          <w:sz w:val="24"/>
+          <w:szCs w:val="24"/>
+        </w:rPr>
+        <w:t>fall</w:t>
+      </w:r>
+      <w:r>
+        <w:rPr>
+          <w:sz w:val="24"/>
+          <w:szCs w:val="24"/>
+        </w:rPr>
+        <w:t xml:space="preserve"> back to the last version that is restorable/working. </w:t>
+      </w:r>
+      <w:r>
+        <w:rPr>
+          <w:sz w:val="24"/>
+          <w:szCs w:val="24"/>
+        </w:rPr>
+        <w:t xml:space="preserve">To keep our agile development on track there will be agile development planning and tracking software (JIRA), which will allow the team to see what we have done and what is still to do in sprints. This should protect the team if the agile development was to become muddled during a sprint. </w:t>
       </w:r>
     </w:p>
     <w:p>
@@ -3120,6 +3514,13 @@
         </w:rPr>
         <w:t xml:space="preserve"> its course. </w:t>
       </w:r>
+      <w:r>
+        <w:rPr>
+          <w:sz w:val="24"/>
+          <w:szCs w:val="24"/>
+        </w:rPr>
+        <w:t xml:space="preserve"> </w:t>
+      </w:r>
     </w:p>
     <w:p>
       <w:pPr>
@@ -3170,7 +3571,13 @@
         <w:t>ua</w:t>
       </w:r>
       <w:r>
-        <w:t xml:space="preserve"> Greenwood(</w:t>
+        <w:t xml:space="preserve"> Greenwood</w:t>
+      </w:r>
+      <w:r>
+        <w:t xml:space="preserve"> </w:t>
+      </w:r>
+      <w:r>
+        <w:t>(</w:t>
       </w:r>
       <w:r>
         <w:t>130334835</w:t>
@@ -3184,6 +3591,9 @@
         <w:t>Daniel Smith</w:t>
       </w:r>
       <w:r>
+        <w:t xml:space="preserve"> </w:t>
+      </w:r>
+      <w:r>
         <w:t>(</w:t>
       </w:r>
       <w:r>
@@ -3194,12 +3604,25 @@
       </w:r>
     </w:p>
     <w:p>
-      <w:r>
-        <w:t>DenizKu</w:t>
+      <w:proofErr w:type="spellStart"/>
+      <w:r>
+        <w:t>Deniz</w:t>
+      </w:r>
+      <w:proofErr w:type="spellEnd"/>
+      <w:r>
+        <w:t xml:space="preserve"> </w:t>
+      </w:r>
+      <w:proofErr w:type="spellStart"/>
+      <w:r>
+        <w:t>Ku</w:t>
       </w:r>
       <w:r>
         <w:t>cukterzi</w:t>
       </w:r>
+      <w:proofErr w:type="spellEnd"/>
+      <w:r>
+        <w:t xml:space="preserve"> </w:t>
+      </w:r>
       <w:r>
         <w:t>(</w:t>
       </w:r>
@@ -3212,7 +3635,15 @@
     </w:p>
     <w:p>
       <w:r>
-        <w:t>Daniel Baranowski</w:t>
+        <w:t xml:space="preserve">Daniel </w:t>
+      </w:r>
+      <w:proofErr w:type="spellStart"/>
+      <w:r>
+        <w:t>Baranowski</w:t>
+      </w:r>
+      <w:proofErr w:type="spellEnd"/>
+      <w:r>
+        <w:t xml:space="preserve"> </w:t>
       </w:r>
       <w:r>
         <w:t>(</w:t>
@@ -3229,6 +3660,9 @@
         <w:t>Mikey Edwards</w:t>
       </w:r>
       <w:r>
+        <w:t xml:space="preserve"> </w:t>
+      </w:r>
+      <w:r>
         <w:t>(</w:t>
       </w:r>
       <w:r>
@@ -3240,7 +3674,18 @@
     </w:p>
     <w:p>
       <w:r>
-        <w:t>Jack Hookham(</w:t>
+        <w:t xml:space="preserve">Jack </w:t>
+      </w:r>
+      <w:proofErr w:type="spellStart"/>
+      <w:r>
+        <w:t>Hookham</w:t>
+      </w:r>
+      <w:proofErr w:type="spellEnd"/>
+      <w:r>
+        <w:t xml:space="preserve"> </w:t>
+      </w:r>
+      <w:r>
+        <w:t>(</w:t>
       </w:r>
       <w:r>
         <w:t>130220169</w:t>
@@ -3251,10 +3696,22 @@
     </w:p>
     <w:p>
       <w:r>
-        <w:t>Oliver McP</w:t>
-      </w:r>
-      <w:r>
-        <w:t>heely(</w:t>
+        <w:lastRenderedPageBreak/>
+        <w:t xml:space="preserve">Oliver </w:t>
+      </w:r>
+      <w:proofErr w:type="spellStart"/>
+      <w:r>
+        <w:t>McP</w:t>
+      </w:r>
+      <w:r>
+        <w:t>heely</w:t>
+      </w:r>
+      <w:proofErr w:type="spellEnd"/>
+      <w:r>
+        <w:t xml:space="preserve"> </w:t>
+      </w:r>
+      <w:r>
+        <w:t>(</w:t>
       </w:r>
       <w:r>
         <w:t>130169639</w:t>
@@ -3276,9 +3733,15 @@
         <w:t>Date</w:t>
       </w:r>
       <w:r>
+        <w:t xml:space="preserve"> </w:t>
+      </w:r>
+      <w:r>
         <w:t>of Contract</w:t>
       </w:r>
       <w:bookmarkEnd w:id="9"/>
+      <w:r>
+        <w:t xml:space="preserve"> </w:t>
+      </w:r>
     </w:p>
     <w:p>
       <w:pPr>
@@ -3390,8 +3853,8 @@
       </w:pPr>
     </w:p>
     <w:sectPr>
-      <w:headerReference w:type="default" r:id="rId11"/>
-      <w:footerReference w:type="default" r:id="rId12"/>
+      <w:headerReference w:type="default" r:id="rId12"/>
+      <w:footerReference w:type="default" r:id="rId13"/>
       <w:pgSz w:w="11906" w:h="16838"/>
       <w:pgMar w:top="1440" w:right="1440" w:bottom="1440" w:left="1440" w:header="708" w:footer="708" w:gutter="0"/>
       <w:pgNumType w:start="0"/>
@@ -3404,8 +3867,8 @@
 </file>
 
 <file path=word/endnotes.xml><?xml version="1.0" encoding="utf-8"?>
-<w:endnotes xmlns:ve="http://schemas.openxmlformats.org/markup-compatibility/2006" xmlns:o="urn:schemas-microsoft-com:office:office" xmlns:r="http://schemas.openxmlformats.org/officeDocument/2006/relationships" xmlns:m="http://schemas.openxmlformats.org/officeDocument/2006/math" xmlns:v="urn:schemas-microsoft-com:vml" xmlns:wp="http://schemas.openxmlformats.org/drawingml/2006/wordprocessingDrawing" xmlns:w10="urn:schemas-microsoft-com:office:word" xmlns:w="http://schemas.openxmlformats.org/wordprocessingml/2006/main" xmlns:wne="http://schemas.microsoft.com/office/word/2006/wordml">
-  <w:endnote w:type="separator" w:id="0">
+<w:endnotes xmlns:wpc="http://schemas.microsoft.com/office/word/2010/wordprocessingCanvas" xmlns:mc="http://schemas.openxmlformats.org/markup-compatibility/2006" xmlns:o="urn:schemas-microsoft-com:office:office" xmlns:r="http://schemas.openxmlformats.org/officeDocument/2006/relationships" xmlns:m="http://schemas.openxmlformats.org/officeDocument/2006/math" xmlns:v="urn:schemas-microsoft-com:vml" xmlns:wp14="http://schemas.microsoft.com/office/word/2010/wordprocessingDrawing" xmlns:wp="http://schemas.openxmlformats.org/drawingml/2006/wordprocessingDrawing" xmlns:w10="urn:schemas-microsoft-com:office:word" xmlns:w="http://schemas.openxmlformats.org/wordprocessingml/2006/main" xmlns:w14="http://schemas.microsoft.com/office/word/2010/wordml" xmlns:wpg="http://schemas.microsoft.com/office/word/2010/wordprocessingGroup" xmlns:wpi="http://schemas.microsoft.com/office/word/2010/wordprocessingInk" xmlns:wne="http://schemas.microsoft.com/office/word/2006/wordml" xmlns:wps="http://schemas.microsoft.com/office/word/2010/wordprocessingShape" mc:Ignorable="w14 wp14">
+  <w:endnote w:type="separator" w:id="-1">
     <w:p>
       <w:pPr>
         <w:spacing w:after="0" w:line="240" w:lineRule="auto"/>
@@ -3415,7 +3878,7 @@
       </w:r>
     </w:p>
   </w:endnote>
-  <w:endnote w:type="continuationSeparator" w:id="1">
+  <w:endnote w:type="continuationSeparator" w:id="0">
     <w:p>
       <w:pPr>
         <w:spacing w:after="0" w:line="240" w:lineRule="auto"/>
@@ -3429,7 +3892,7 @@
 </file>
 
 <file path=word/footer1.xml><?xml version="1.0" encoding="utf-8"?>
-<w:ftr xmlns:ve="http://schemas.openxmlformats.org/markup-compatibility/2006" xmlns:o="urn:schemas-microsoft-com:office:office" xmlns:r="http://schemas.openxmlformats.org/officeDocument/2006/relationships" xmlns:m="http://schemas.openxmlformats.org/officeDocument/2006/math" xmlns:v="urn:schemas-microsoft-com:vml" xmlns:wp="http://schemas.openxmlformats.org/drawingml/2006/wordprocessingDrawing" xmlns:w10="urn:schemas-microsoft-com:office:word" xmlns:w="http://schemas.openxmlformats.org/wordprocessingml/2006/main" xmlns:wne="http://schemas.microsoft.com/office/word/2006/wordml">
+<w:ftr xmlns:wpc="http://schemas.microsoft.com/office/word/2010/wordprocessingCanvas" xmlns:mc="http://schemas.openxmlformats.org/markup-compatibility/2006" xmlns:o="urn:schemas-microsoft-com:office:office" xmlns:r="http://schemas.openxmlformats.org/officeDocument/2006/relationships" xmlns:m="http://schemas.openxmlformats.org/officeDocument/2006/math" xmlns:v="urn:schemas-microsoft-com:vml" xmlns:wp14="http://schemas.microsoft.com/office/word/2010/wordprocessingDrawing" xmlns:wp="http://schemas.openxmlformats.org/drawingml/2006/wordprocessingDrawing" xmlns:w10="urn:schemas-microsoft-com:office:word" xmlns:w="http://schemas.openxmlformats.org/wordprocessingml/2006/main" xmlns:w14="http://schemas.microsoft.com/office/word/2010/wordml" xmlns:wpg="http://schemas.microsoft.com/office/word/2010/wordprocessingGroup" xmlns:wpi="http://schemas.microsoft.com/office/word/2010/wordprocessingInk" xmlns:wne="http://schemas.microsoft.com/office/word/2006/wordml" xmlns:wps="http://schemas.microsoft.com/office/word/2010/wordprocessingShape" mc:Ignorable="w14 wp14">
   <w:sdt>
     <w:sdtPr>
       <w:id w:val="1498156442"/>
@@ -3482,8 +3945,8 @@
 </file>
 
 <file path=word/footnotes.xml><?xml version="1.0" encoding="utf-8"?>
-<w:footnotes xmlns:ve="http://schemas.openxmlformats.org/markup-compatibility/2006" xmlns:o="urn:schemas-microsoft-com:office:office" xmlns:r="http://schemas.openxmlformats.org/officeDocument/2006/relationships" xmlns:m="http://schemas.openxmlformats.org/officeDocument/2006/math" xmlns:v="urn:schemas-microsoft-com:vml" xmlns:wp="http://schemas.openxmlformats.org/drawingml/2006/wordprocessingDrawing" xmlns:w10="urn:schemas-microsoft-com:office:word" xmlns:w="http://schemas.openxmlformats.org/wordprocessingml/2006/main" xmlns:wne="http://schemas.microsoft.com/office/word/2006/wordml">
-  <w:footnote w:type="separator" w:id="0">
+<w:footnotes xmlns:wpc="http://schemas.microsoft.com/office/word/2010/wordprocessingCanvas" xmlns:mc="http://schemas.openxmlformats.org/markup-compatibility/2006" xmlns:o="urn:schemas-microsoft-com:office:office" xmlns:r="http://schemas.openxmlformats.org/officeDocument/2006/relationships" xmlns:m="http://schemas.openxmlformats.org/officeDocument/2006/math" xmlns:v="urn:schemas-microsoft-com:vml" xmlns:wp14="http://schemas.microsoft.com/office/word/2010/wordprocessingDrawing" xmlns:wp="http://schemas.openxmlformats.org/drawingml/2006/wordprocessingDrawing" xmlns:w10="urn:schemas-microsoft-com:office:word" xmlns:w="http://schemas.openxmlformats.org/wordprocessingml/2006/main" xmlns:w14="http://schemas.microsoft.com/office/word/2010/wordml" xmlns:wpg="http://schemas.microsoft.com/office/word/2010/wordprocessingGroup" xmlns:wpi="http://schemas.microsoft.com/office/word/2010/wordprocessingInk" xmlns:wne="http://schemas.microsoft.com/office/word/2006/wordml" xmlns:wps="http://schemas.microsoft.com/office/word/2010/wordprocessingShape" mc:Ignorable="w14 wp14">
+  <w:footnote w:type="separator" w:id="-1">
     <w:p>
       <w:pPr>
         <w:spacing w:after="0" w:line="240" w:lineRule="auto"/>
@@ -3493,7 +3956,7 @@
       </w:r>
     </w:p>
   </w:footnote>
-  <w:footnote w:type="continuationSeparator" w:id="1">
+  <w:footnote w:type="continuationSeparator" w:id="0">
     <w:p>
       <w:pPr>
         <w:spacing w:after="0" w:line="240" w:lineRule="auto"/>
@@ -3507,7 +3970,7 @@
 </file>
 
 <file path=word/header1.xml><?xml version="1.0" encoding="utf-8"?>
-<w:hdr xmlns:ve="http://schemas.openxmlformats.org/markup-compatibility/2006" xmlns:o="urn:schemas-microsoft-com:office:office" xmlns:r="http://schemas.openxmlformats.org/officeDocument/2006/relationships" xmlns:m="http://schemas.openxmlformats.org/officeDocument/2006/math" xmlns:v="urn:schemas-microsoft-com:vml" xmlns:wp="http://schemas.openxmlformats.org/drawingml/2006/wordprocessingDrawing" xmlns:w10="urn:schemas-microsoft-com:office:word" xmlns:w="http://schemas.openxmlformats.org/wordprocessingml/2006/main" xmlns:wne="http://schemas.microsoft.com/office/word/2006/wordml">
+<w:hdr xmlns:wpc="http://schemas.microsoft.com/office/word/2010/wordprocessingCanvas" xmlns:mc="http://schemas.openxmlformats.org/markup-compatibility/2006" xmlns:o="urn:schemas-microsoft-com:office:office" xmlns:r="http://schemas.openxmlformats.org/officeDocument/2006/relationships" xmlns:m="http://schemas.openxmlformats.org/officeDocument/2006/math" xmlns:v="urn:schemas-microsoft-com:vml" xmlns:wp14="http://schemas.microsoft.com/office/word/2010/wordprocessingDrawing" xmlns:wp="http://schemas.openxmlformats.org/drawingml/2006/wordprocessingDrawing" xmlns:w10="urn:schemas-microsoft-com:office:word" xmlns:w="http://schemas.openxmlformats.org/wordprocessingml/2006/main" xmlns:w14="http://schemas.microsoft.com/office/word/2010/wordml" xmlns:wpg="http://schemas.microsoft.com/office/word/2010/wordprocessingGroup" xmlns:wpi="http://schemas.microsoft.com/office/word/2010/wordprocessingInk" xmlns:wne="http://schemas.microsoft.com/office/word/2006/wordml" xmlns:wps="http://schemas.microsoft.com/office/word/2010/wordprocessingShape" mc:Ignorable="w14 wp14">
   <w:p>
     <w:pPr>
       <w:pStyle w:val="Header"/>
@@ -3528,7 +3991,7 @@
 </file>
 
 <file path=word/numbering.xml><?xml version="1.0" encoding="utf-8"?>
-<w:numbering xmlns:ve="http://schemas.openxmlformats.org/markup-compatibility/2006" xmlns:o="urn:schemas-microsoft-com:office:office" xmlns:r="http://schemas.openxmlformats.org/officeDocument/2006/relationships" xmlns:m="http://schemas.openxmlformats.org/officeDocument/2006/math" xmlns:v="urn:schemas-microsoft-com:vml" xmlns:wp="http://schemas.openxmlformats.org/drawingml/2006/wordprocessingDrawing" xmlns:w10="urn:schemas-microsoft-com:office:word" xmlns:w="http://schemas.openxmlformats.org/wordprocessingml/2006/main" xmlns:wne="http://schemas.microsoft.com/office/word/2006/wordml">
+<w:numbering xmlns:wpc="http://schemas.microsoft.com/office/word/2010/wordprocessingCanvas" xmlns:mc="http://schemas.openxmlformats.org/markup-compatibility/2006" xmlns:o="urn:schemas-microsoft-com:office:office" xmlns:r="http://schemas.openxmlformats.org/officeDocument/2006/relationships" xmlns:m="http://schemas.openxmlformats.org/officeDocument/2006/math" xmlns:v="urn:schemas-microsoft-com:vml" xmlns:wp14="http://schemas.microsoft.com/office/word/2010/wordprocessingDrawing" xmlns:wp="http://schemas.openxmlformats.org/drawingml/2006/wordprocessingDrawing" xmlns:w10="urn:schemas-microsoft-com:office:word" xmlns:w="http://schemas.openxmlformats.org/wordprocessingml/2006/main" xmlns:w14="http://schemas.microsoft.com/office/word/2010/wordml" xmlns:wpg="http://schemas.microsoft.com/office/word/2010/wordprocessingGroup" xmlns:wpi="http://schemas.microsoft.com/office/word/2010/wordprocessingInk" xmlns:wne="http://schemas.microsoft.com/office/word/2006/wordml" xmlns:wps="http://schemas.microsoft.com/office/word/2010/wordprocessingShape" mc:Ignorable="w14 wp14">
   <w:abstractNum w:abstractNumId="0">
     <w:nsid w:val="039D443E"/>
     <w:multiLevelType w:val="hybridMultilevel"/>
@@ -4229,7 +4692,7 @@
 </file>
 
 <file path=word/styles.xml><?xml version="1.0" encoding="utf-8"?>
-<w:styles xmlns:r="http://schemas.openxmlformats.org/officeDocument/2006/relationships" xmlns:w="http://schemas.openxmlformats.org/wordprocessingml/2006/main">
+<w:styles xmlns:mc="http://schemas.openxmlformats.org/markup-compatibility/2006" xmlns:r="http://schemas.openxmlformats.org/officeDocument/2006/relationships" xmlns:w="http://schemas.openxmlformats.org/wordprocessingml/2006/main" xmlns:w14="http://schemas.microsoft.com/office/word/2010/wordml" mc:Ignorable="w14">
   <w:docDefaults>
     <w:rPrDefault>
       <w:rPr>
@@ -4387,7 +4850,6 @@
   <w:style w:type="paragraph" w:default="1" w:styleId="Normal">
     <w:name w:val="Normal"/>
     <w:qFormat/>
-    <w:rsid w:val="0078615E"/>
   </w:style>
   <w:style w:type="paragraph" w:styleId="Heading1">
     <w:name w:val="heading 1"/>
@@ -4443,7 +4905,6 @@
     <w:uiPriority w:val="99"/>
     <w:semiHidden/>
     <w:unhideWhenUsed/>
-    <w:qFormat/>
     <w:tblPr>
       <w:tblInd w:w="0" w:type="dxa"/>
       <w:tblCellMar>
@@ -5045,13 +5506,47 @@
 </file>
 
 <file path=word/glossary/document.xml><?xml version="1.0" encoding="utf-8"?>
-<w:glossaryDocument xmlns:ve="http://schemas.openxmlformats.org/markup-compatibility/2006" xmlns:o="urn:schemas-microsoft-com:office:office" xmlns:r="http://schemas.openxmlformats.org/officeDocument/2006/relationships" xmlns:m="http://schemas.openxmlformats.org/officeDocument/2006/math" xmlns:v="urn:schemas-microsoft-com:vml" xmlns:wp="http://schemas.openxmlformats.org/drawingml/2006/wordprocessingDrawing" xmlns:w10="urn:schemas-microsoft-com:office:word" xmlns:w="http://schemas.openxmlformats.org/wordprocessingml/2006/main" xmlns:wne="http://schemas.microsoft.com/office/word/2006/wordml">
-  <w:docParts/>
+<w:glossaryDocument xmlns:wpc="http://schemas.microsoft.com/office/word/2010/wordprocessingCanvas" xmlns:mc="http://schemas.openxmlformats.org/markup-compatibility/2006" xmlns:o="urn:schemas-microsoft-com:office:office" xmlns:r="http://schemas.openxmlformats.org/officeDocument/2006/relationships" xmlns:m="http://schemas.openxmlformats.org/officeDocument/2006/math" xmlns:v="urn:schemas-microsoft-com:vml" xmlns:wp14="http://schemas.microsoft.com/office/word/2010/wordprocessingDrawing" xmlns:wp="http://schemas.openxmlformats.org/drawingml/2006/wordprocessingDrawing" xmlns:w10="urn:schemas-microsoft-com:office:word" xmlns:w="http://schemas.openxmlformats.org/wordprocessingml/2006/main" xmlns:w14="http://schemas.microsoft.com/office/word/2010/wordml" xmlns:wpg="http://schemas.microsoft.com/office/word/2010/wordprocessingGroup" xmlns:wpi="http://schemas.microsoft.com/office/word/2010/wordprocessingInk" xmlns:wne="http://schemas.microsoft.com/office/word/2006/wordml" xmlns:wps="http://schemas.microsoft.com/office/word/2010/wordprocessingShape" mc:Ignorable="w14 wp14">
+  <w:docParts>
+    <w:docPart>
+      <w:docPartPr>
+        <w:name w:val="1E03D38FCFFA4B5B84DFB751A68C1A5E"/>
+        <w:category>
+          <w:name w:val="General"/>
+          <w:gallery w:val="placeholder"/>
+        </w:category>
+        <w:types>
+          <w:type w:val="bbPlcHdr"/>
+        </w:types>
+        <w:behaviors>
+          <w:behavior w:val="content"/>
+        </w:behaviors>
+        <w:guid w:val="{9A58F4D7-E06D-4FA4-80AB-F67AE06833CB}"/>
+      </w:docPartPr>
+      <w:docPartBody>
+        <w:p>
+          <w:pPr>
+            <w:pStyle w:val="1E03D38FCFFA4B5B84DFB751A68C1A5E"/>
+          </w:pPr>
+          <w:r>
+            <w:rPr>
+              <w:rFonts w:asciiTheme="majorHAnsi" w:eastAsiaTheme="majorEastAsia" w:hAnsiTheme="majorHAnsi" w:cstheme="majorBidi"/>
+              <w:caps/>
+              <w:color w:val="4F81BD" w:themeColor="accent1"/>
+              <w:sz w:val="80"/>
+              <w:szCs w:val="80"/>
+            </w:rPr>
+            <w:t>[Document title]</w:t>
+          </w:r>
+        </w:p>
+      </w:docPartBody>
+    </w:docPart>
+  </w:docParts>
 </w:glossaryDocument>
 </file>
 
 <file path=word/glossary/fontTable.xml><?xml version="1.0" encoding="utf-8"?>
-<w:fonts xmlns:r="http://schemas.openxmlformats.org/officeDocument/2006/relationships" xmlns:w="http://schemas.openxmlformats.org/wordprocessingml/2006/main">
+<w:fonts xmlns:mc="http://schemas.openxmlformats.org/markup-compatibility/2006" xmlns:r="http://schemas.openxmlformats.org/officeDocument/2006/relationships" xmlns:w="http://schemas.openxmlformats.org/wordprocessingml/2006/main" xmlns:w14="http://schemas.microsoft.com/office/word/2010/wordml" mc:Ignorable="w14">
   <w:font w:name="Symbol">
     <w:panose1 w:val="05050102010706020507"/>
     <w:charset w:val="02"/>
@@ -5064,7 +5559,7 @@
     <w:charset w:val="00"/>
     <w:family w:val="roman"/>
     <w:pitch w:val="variable"/>
-    <w:sig w:usb0="E0002AFF" w:usb1="C0007841" w:usb2="00000009" w:usb3="00000000" w:csb0="000001FF" w:csb1="00000000"/>
+    <w:sig w:usb0="E0002EFF" w:usb1="C0007843" w:usb2="00000009" w:usb3="00000000" w:csb0="000001FF" w:csb1="00000000"/>
   </w:font>
   <w:font w:name="Courier New">
     <w:panose1 w:val="02070309020205020404"/>
@@ -5085,7 +5580,7 @@
     <w:charset w:val="00"/>
     <w:family w:val="swiss"/>
     <w:pitch w:val="variable"/>
-    <w:sig w:usb0="E10002FF" w:usb1="4000ACFF" w:usb2="00000009" w:usb3="00000000" w:csb0="0000019F" w:csb1="00000000"/>
+    <w:sig w:usb0="E00002FF" w:usb1="4000ACFF" w:usb2="00000001" w:usb3="00000000" w:csb0="0000019F" w:csb1="00000000"/>
   </w:font>
   <w:font w:name="Cambria">
     <w:panose1 w:val="02040503050406030204"/>
@@ -5098,25 +5593,27 @@
     <w:panose1 w:val="020B0604030504040204"/>
     <w:charset w:val="00"/>
     <w:family w:val="swiss"/>
-    <w:notTrueType/>
     <w:pitch w:val="variable"/>
-    <w:sig w:usb0="00000003" w:usb1="00000000" w:usb2="00000000" w:usb3="00000000" w:csb0="00000001" w:csb1="00000000"/>
+    <w:sig w:usb0="E1002EFF" w:usb1="C000605B" w:usb2="00000029" w:usb3="00000000" w:csb0="000101FF" w:csb1="00000000"/>
   </w:font>
 </w:fonts>
 </file>
 
 <file path=word/glossary/settings.xml><?xml version="1.0" encoding="utf-8"?>
-<w:settings xmlns:o="urn:schemas-microsoft-com:office:office" xmlns:r="http://schemas.openxmlformats.org/officeDocument/2006/relationships" xmlns:m="http://schemas.openxmlformats.org/officeDocument/2006/math" xmlns:v="urn:schemas-microsoft-com:vml" xmlns:w10="urn:schemas-microsoft-com:office:word" xmlns:w="http://schemas.openxmlformats.org/wordprocessingml/2006/main" xmlns:sl="http://schemas.openxmlformats.org/schemaLibrary/2006/main">
+<w:settings xmlns:mc="http://schemas.openxmlformats.org/markup-compatibility/2006" xmlns:o="urn:schemas-microsoft-com:office:office" xmlns:r="http://schemas.openxmlformats.org/officeDocument/2006/relationships" xmlns:m="http://schemas.openxmlformats.org/officeDocument/2006/math" xmlns:v="urn:schemas-microsoft-com:vml" xmlns:w10="urn:schemas-microsoft-com:office:word" xmlns:w="http://schemas.openxmlformats.org/wordprocessingml/2006/main" xmlns:w14="http://schemas.microsoft.com/office/word/2010/wordml" xmlns:sl="http://schemas.openxmlformats.org/schemaLibrary/2006/main" mc:Ignorable="w14">
   <w:view w:val="normal"/>
   <w:defaultTabStop w:val="720"/>
   <w:characterSpacingControl w:val="doNotCompress"/>
   <w:compat>
     <w:useFELayout/>
+    <w:compatSetting w:name="compatibilityMode" w:uri="http://schemas.microsoft.com/office/word" w:val="14"/>
+    <w:compatSetting w:name="overrideTableStyleFontSizeAndJustification" w:uri="http://schemas.microsoft.com/office/word" w:val="1"/>
+    <w:compatSetting w:name="enableOpenTypeFeatures" w:uri="http://schemas.microsoft.com/office/word" w:val="1"/>
+    <w:compatSetting w:name="doNotFlipMirrorIndents" w:uri="http://schemas.microsoft.com/office/word" w:val="1"/>
   </w:compat>
   <w:rsids>
     <w:rsidRoot w:val="008713DD"/>
     <w:rsid w:val="003977B9"/>
-    <w:rsid w:val="006F05C5"/>
     <w:rsid w:val="008713DD"/>
     <w:rsid w:val="008803F4"/>
     <w:rsid w:val="00C665F6"/>
@@ -5126,7 +5623,7 @@
     <m:mathFont m:val="Cambria Math"/>
     <m:brkBin m:val="before"/>
     <m:brkBinSub m:val="--"/>
-    <m:smallFrac/>
+    <m:smallFrac m:val="0"/>
     <m:dispDef/>
     <m:lMargin m:val="0"/>
     <m:rMargin m:val="0"/>
@@ -5143,7 +5640,7 @@
 </file>
 
 <file path=word/glossary/styles.xml><?xml version="1.0" encoding="utf-8"?>
-<w:styles xmlns:r="http://schemas.openxmlformats.org/officeDocument/2006/relationships" xmlns:w="http://schemas.openxmlformats.org/wordprocessingml/2006/main">
+<w:styles xmlns:mc="http://schemas.openxmlformats.org/markup-compatibility/2006" xmlns:r="http://schemas.openxmlformats.org/officeDocument/2006/relationships" xmlns:w="http://schemas.openxmlformats.org/wordprocessingml/2006/main" xmlns:w14="http://schemas.microsoft.com/office/word/2010/wordml" mc:Ignorable="w14">
   <w:docDefaults>
     <w:rPrDefault>
       <w:rPr>
@@ -5301,7 +5798,6 @@
   <w:style w:type="paragraph" w:default="1" w:styleId="Normal">
     <w:name w:val="Normal"/>
     <w:qFormat/>
-    <w:rsid w:val="006F05C5"/>
   </w:style>
   <w:style w:type="character" w:default="1" w:styleId="DefaultParagraphFont">
     <w:name w:val="Default Paragraph Font"/>
@@ -5314,7 +5810,212 @@
     <w:uiPriority w:val="99"/>
     <w:semiHidden/>
     <w:unhideWhenUsed/>
+    <w:tblPr>
+      <w:tblInd w:w="0" w:type="dxa"/>
+      <w:tblCellMar>
+        <w:top w:w="0" w:type="dxa"/>
+        <w:left w:w="108" w:type="dxa"/>
+        <w:bottom w:w="0" w:type="dxa"/>
+        <w:right w:w="108" w:type="dxa"/>
+      </w:tblCellMar>
+    </w:tblPr>
+  </w:style>
+  <w:style w:type="numbering" w:default="1" w:styleId="NoList">
+    <w:name w:val="No List"/>
+    <w:uiPriority w:val="99"/>
+    <w:semiHidden/>
+    <w:unhideWhenUsed/>
+  </w:style>
+  <w:style w:type="paragraph" w:customStyle="1" w:styleId="41D4B366A10F48A8B4070827B032B429">
+    <w:name w:val="41D4B366A10F48A8B4070827B032B429"/>
+    <w:rsid w:val="008713DD"/>
+  </w:style>
+  <w:style w:type="paragraph" w:customStyle="1" w:styleId="C489AB8015F24A53B4D7DE6BDF00E2FF">
+    <w:name w:val="C489AB8015F24A53B4D7DE6BDF00E2FF"/>
+    <w:rsid w:val="008713DD"/>
+  </w:style>
+  <w:style w:type="paragraph" w:customStyle="1" w:styleId="1E03D38FCFFA4B5B84DFB751A68C1A5E">
+    <w:name w:val="1E03D38FCFFA4B5B84DFB751A68C1A5E"/>
+    <w:rsid w:val="008713DD"/>
+  </w:style>
+  <w:style w:type="paragraph" w:customStyle="1" w:styleId="FAFECC14B89A43AFBF1105DFCF14A8AE">
+    <w:name w:val="FAFECC14B89A43AFBF1105DFCF14A8AE"/>
+    <w:rsid w:val="008713DD"/>
+  </w:style>
+</w:styles>
+</file>
+
+<file path=word/glossary/stylesWithEffects.xml><?xml version="1.0" encoding="utf-8"?>
+<w:styles xmlns:wpc="http://schemas.microsoft.com/office/word/2010/wordprocessingCanvas" xmlns:mc="http://schemas.openxmlformats.org/markup-compatibility/2006" xmlns:o="urn:schemas-microsoft-com:office:office" xmlns:r="http://schemas.openxmlformats.org/officeDocument/2006/relationships" xmlns:m="http://schemas.openxmlformats.org/officeDocument/2006/math" xmlns:v="urn:schemas-microsoft-com:vml" xmlns:wp14="http://schemas.microsoft.com/office/word/2010/wordprocessingDrawing" xmlns:wp="http://schemas.openxmlformats.org/drawingml/2006/wordprocessingDrawing" xmlns:w10="urn:schemas-microsoft-com:office:word" xmlns:w="http://schemas.openxmlformats.org/wordprocessingml/2006/main" xmlns:w14="http://schemas.microsoft.com/office/word/2010/wordml" xmlns:wpg="http://schemas.microsoft.com/office/word/2010/wordprocessingGroup" xmlns:wpi="http://schemas.microsoft.com/office/word/2010/wordprocessingInk" xmlns:wne="http://schemas.microsoft.com/office/word/2006/wordml" xmlns:wps="http://schemas.microsoft.com/office/word/2010/wordprocessingShape" mc:Ignorable="w14 wp14">
+  <w:docDefaults>
+    <w:rPrDefault>
+      <w:rPr>
+        <w:rFonts w:asciiTheme="minorHAnsi" w:eastAsiaTheme="minorEastAsia" w:hAnsiTheme="minorHAnsi" w:cstheme="minorBidi"/>
+        <w:sz w:val="22"/>
+        <w:szCs w:val="22"/>
+        <w:lang w:val="en-GB" w:eastAsia="en-GB" w:bidi="ar-SA"/>
+      </w:rPr>
+    </w:rPrDefault>
+    <w:pPrDefault>
+      <w:pPr>
+        <w:spacing w:after="160" w:line="259" w:lineRule="auto"/>
+      </w:pPr>
+    </w:pPrDefault>
+  </w:docDefaults>
+  <w:latentStyles w:defLockedState="0" w:defUIPriority="99" w:defSemiHidden="1" w:defUnhideWhenUsed="1" w:defQFormat="0" w:count="267">
+    <w:lsdException w:name="Normal" w:semiHidden="0" w:uiPriority="0" w:unhideWhenUsed="0" w:qFormat="1"/>
+    <w:lsdException w:name="heading 1" w:semiHidden="0" w:uiPriority="9" w:unhideWhenUsed="0" w:qFormat="1"/>
+    <w:lsdException w:name="heading 2" w:uiPriority="9" w:qFormat="1"/>
+    <w:lsdException w:name="heading 3" w:uiPriority="9" w:qFormat="1"/>
+    <w:lsdException w:name="heading 4" w:uiPriority="9" w:qFormat="1"/>
+    <w:lsdException w:name="heading 5" w:uiPriority="9" w:qFormat="1"/>
+    <w:lsdException w:name="heading 6" w:uiPriority="9" w:qFormat="1"/>
+    <w:lsdException w:name="heading 7" w:uiPriority="9" w:qFormat="1"/>
+    <w:lsdException w:name="heading 8" w:uiPriority="9" w:qFormat="1"/>
+    <w:lsdException w:name="heading 9" w:uiPriority="9" w:qFormat="1"/>
+    <w:lsdException w:name="toc 1" w:uiPriority="39"/>
+    <w:lsdException w:name="toc 2" w:uiPriority="39"/>
+    <w:lsdException w:name="toc 3" w:uiPriority="39"/>
+    <w:lsdException w:name="toc 4" w:uiPriority="39"/>
+    <w:lsdException w:name="toc 5" w:uiPriority="39"/>
+    <w:lsdException w:name="toc 6" w:uiPriority="39"/>
+    <w:lsdException w:name="toc 7" w:uiPriority="39"/>
+    <w:lsdException w:name="toc 8" w:uiPriority="39"/>
+    <w:lsdException w:name="toc 9" w:uiPriority="39"/>
+    <w:lsdException w:name="caption" w:uiPriority="35" w:qFormat="1"/>
+    <w:lsdException w:name="Title" w:semiHidden="0" w:uiPriority="10" w:unhideWhenUsed="0" w:qFormat="1"/>
+    <w:lsdException w:name="Default Paragraph Font" w:uiPriority="1"/>
+    <w:lsdException w:name="Subtitle" w:semiHidden="0" w:uiPriority="11" w:unhideWhenUsed="0" w:qFormat="1"/>
+    <w:lsdException w:name="Strong" w:semiHidden="0" w:uiPriority="22" w:unhideWhenUsed="0" w:qFormat="1"/>
+    <w:lsdException w:name="Emphasis" w:semiHidden="0" w:uiPriority="20" w:unhideWhenUsed="0" w:qFormat="1"/>
+    <w:lsdException w:name="Table Grid" w:semiHidden="0" w:uiPriority="39" w:unhideWhenUsed="0"/>
+    <w:lsdException w:name="Placeholder Text" w:unhideWhenUsed="0"/>
+    <w:lsdException w:name="No Spacing" w:semiHidden="0" w:uiPriority="1" w:unhideWhenUsed="0" w:qFormat="1"/>
+    <w:lsdException w:name="Light Shading" w:semiHidden="0" w:uiPriority="60" w:unhideWhenUsed="0"/>
+    <w:lsdException w:name="Light List" w:semiHidden="0" w:uiPriority="61" w:unhideWhenUsed="0"/>
+    <w:lsdException w:name="Light Grid" w:semiHidden="0" w:uiPriority="62" w:unhideWhenUsed="0"/>
+    <w:lsdException w:name="Medium Shading 1" w:semiHidden="0" w:uiPriority="63" w:unhideWhenUsed="0"/>
+    <w:lsdException w:name="Medium Shading 2" w:semiHidden="0" w:uiPriority="64" w:unhideWhenUsed="0"/>
+    <w:lsdException w:name="Medium List 1" w:semiHidden="0" w:uiPriority="65" w:unhideWhenUsed="0"/>
+    <w:lsdException w:name="Medium List 2" w:semiHidden="0" w:uiPriority="66" w:unhideWhenUsed="0"/>
+    <w:lsdException w:name="Medium Grid 1" w:semiHidden="0" w:uiPriority="67" w:unhideWhenUsed="0"/>
+    <w:lsdException w:name="Medium Grid 2" w:semiHidden="0" w:uiPriority="68" w:unhideWhenUsed="0"/>
+    <w:lsdException w:name="Medium Grid 3" w:semiHidden="0" w:uiPriority="69" w:unhideWhenUsed="0"/>
+    <w:lsdException w:name="Dark List" w:semiHidden="0" w:uiPriority="70" w:unhideWhenUsed="0"/>
+    <w:lsdException w:name="Colorful Shading" w:semiHidden="0" w:uiPriority="71" w:unhideWhenUsed="0"/>
+    <w:lsdException w:name="Colorful List" w:semiHidden="0" w:uiPriority="72" w:unhideWhenUsed="0"/>
+    <w:lsdException w:name="Colorful Grid" w:semiHidden="0" w:uiPriority="73" w:unhideWhenUsed="0"/>
+    <w:lsdException w:name="Light Shading Accent 1" w:semiHidden="0" w:uiPriority="60" w:unhideWhenUsed="0"/>
+    <w:lsdException w:name="Light List Accent 1" w:semiHidden="0" w:uiPriority="61" w:unhideWhenUsed="0"/>
+    <w:lsdException w:name="Light Grid Accent 1" w:semiHidden="0" w:uiPriority="62" w:unhideWhenUsed="0"/>
+    <w:lsdException w:name="Medium Shading 1 Accent 1" w:semiHidden="0" w:uiPriority="63" w:unhideWhenUsed="0"/>
+    <w:lsdException w:name="Medium Shading 2 Accent 1" w:semiHidden="0" w:uiPriority="64" w:unhideWhenUsed="0"/>
+    <w:lsdException w:name="Medium List 1 Accent 1" w:semiHidden="0" w:uiPriority="65" w:unhideWhenUsed="0"/>
+    <w:lsdException w:name="Revision" w:unhideWhenUsed="0"/>
+    <w:lsdException w:name="List Paragraph" w:semiHidden="0" w:uiPriority="34" w:unhideWhenUsed="0" w:qFormat="1"/>
+    <w:lsdException w:name="Quote" w:semiHidden="0" w:uiPriority="29" w:unhideWhenUsed="0" w:qFormat="1"/>
+    <w:lsdException w:name="Intense Quote" w:semiHidden="0" w:uiPriority="30" w:unhideWhenUsed="0" w:qFormat="1"/>
+    <w:lsdException w:name="Medium List 2 Accent 1" w:semiHidden="0" w:uiPriority="66" w:unhideWhenUsed="0"/>
+    <w:lsdException w:name="Medium Grid 1 Accent 1" w:semiHidden="0" w:uiPriority="67" w:unhideWhenUsed="0"/>
+    <w:lsdException w:name="Medium Grid 2 Accent 1" w:semiHidden="0" w:uiPriority="68" w:unhideWhenUsed="0"/>
+    <w:lsdException w:name="Medium Grid 3 Accent 1" w:semiHidden="0" w:uiPriority="69" w:unhideWhenUsed="0"/>
+    <w:lsdException w:name="Dark List Accent 1" w:semiHidden="0" w:uiPriority="70" w:unhideWhenUsed="0"/>
+    <w:lsdException w:name="Colorful Shading Accent 1" w:semiHidden="0" w:uiPriority="71" w:unhideWhenUsed="0"/>
+    <w:lsdException w:name="Colorful List Accent 1" w:semiHidden="0" w:uiPriority="72" w:unhideWhenUsed="0"/>
+    <w:lsdException w:name="Colorful Grid Accent 1" w:semiHidden="0" w:uiPriority="73" w:unhideWhenUsed="0"/>
+    <w:lsdException w:name="Light Shading Accent 2" w:semiHidden="0" w:uiPriority="60" w:unhideWhenUsed="0"/>
+    <w:lsdException w:name="Light List Accent 2" w:semiHidden="0" w:uiPriority="61" w:unhideWhenUsed="0"/>
+    <w:lsdException w:name="Light Grid Accent 2" w:semiHidden="0" w:uiPriority="62" w:unhideWhenUsed="0"/>
+    <w:lsdException w:name="Medium Shading 1 Accent 2" w:semiHidden="0" w:uiPriority="63" w:unhideWhenUsed="0"/>
+    <w:lsdException w:name="Medium Shading 2 Accent 2" w:semiHidden="0" w:uiPriority="64" w:unhideWhenUsed="0"/>
+    <w:lsdException w:name="Medium List 1 Accent 2" w:semiHidden="0" w:uiPriority="65" w:unhideWhenUsed="0"/>
+    <w:lsdException w:name="Medium List 2 Accent 2" w:semiHidden="0" w:uiPriority="66" w:unhideWhenUsed="0"/>
+    <w:lsdException w:name="Medium Grid 1 Accent 2" w:semiHidden="0" w:uiPriority="67" w:unhideWhenUsed="0"/>
+    <w:lsdException w:name="Medium Grid 2 Accent 2" w:semiHidden="0" w:uiPriority="68" w:unhideWhenUsed="0"/>
+    <w:lsdException w:name="Medium Grid 3 Accent 2" w:semiHidden="0" w:uiPriority="69" w:unhideWhenUsed="0"/>
+    <w:lsdException w:name="Dark List Accent 2" w:semiHidden="0" w:uiPriority="70" w:unhideWhenUsed="0"/>
+    <w:lsdException w:name="Colorful Shading Accent 2" w:semiHidden="0" w:uiPriority="71" w:unhideWhenUsed="0"/>
+    <w:lsdException w:name="Colorful List Accent 2" w:semiHidden="0" w:uiPriority="72" w:unhideWhenUsed="0"/>
+    <w:lsdException w:name="Colorful Grid Accent 2" w:semiHidden="0" w:uiPriority="73" w:unhideWhenUsed="0"/>
+    <w:lsdException w:name="Light Shading Accent 3" w:semiHidden="0" w:uiPriority="60" w:unhideWhenUsed="0"/>
+    <w:lsdException w:name="Light List Accent 3" w:semiHidden="0" w:uiPriority="61" w:unhideWhenUsed="0"/>
+    <w:lsdException w:name="Light Grid Accent 3" w:semiHidden="0" w:uiPriority="62" w:unhideWhenUsed="0"/>
+    <w:lsdException w:name="Medium Shading 1 Accent 3" w:semiHidden="0" w:uiPriority="63" w:unhideWhenUsed="0"/>
+    <w:lsdException w:name="Medium Shading 2 Accent 3" w:semiHidden="0" w:uiPriority="64" w:unhideWhenUsed="0"/>
+    <w:lsdException w:name="Medium List 1 Accent 3" w:semiHidden="0" w:uiPriority="65" w:unhideWhenUsed="0"/>
+    <w:lsdException w:name="Medium List 2 Accent 3" w:semiHidden="0" w:uiPriority="66" w:unhideWhenUsed="0"/>
+    <w:lsdException w:name="Medium Grid 1 Accent 3" w:semiHidden="0" w:uiPriority="67" w:unhideWhenUsed="0"/>
+    <w:lsdException w:name="Medium Grid 2 Accent 3" w:semiHidden="0" w:uiPriority="68" w:unhideWhenUsed="0"/>
+    <w:lsdException w:name="Medium Grid 3 Accent 3" w:semiHidden="0" w:uiPriority="69" w:unhideWhenUsed="0"/>
+    <w:lsdException w:name="Dark List Accent 3" w:semiHidden="0" w:uiPriority="70" w:unhideWhenUsed="0"/>
+    <w:lsdException w:name="Colorful Shading Accent 3" w:semiHidden="0" w:uiPriority="71" w:unhideWhenUsed="0"/>
+    <w:lsdException w:name="Colorful List Accent 3" w:semiHidden="0" w:uiPriority="72" w:unhideWhenUsed="0"/>
+    <w:lsdException w:name="Colorful Grid Accent 3" w:semiHidden="0" w:uiPriority="73" w:unhideWhenUsed="0"/>
+    <w:lsdException w:name="Light Shading Accent 4" w:semiHidden="0" w:uiPriority="60" w:unhideWhenUsed="0"/>
+    <w:lsdException w:name="Light List Accent 4" w:semiHidden="0" w:uiPriority="61" w:unhideWhenUsed="0"/>
+    <w:lsdException w:name="Light Grid Accent 4" w:semiHidden="0" w:uiPriority="62" w:unhideWhenUsed="0"/>
+    <w:lsdException w:name="Medium Shading 1 Accent 4" w:semiHidden="0" w:uiPriority="63" w:unhideWhenUsed="0"/>
+    <w:lsdException w:name="Medium Shading 2 Accent 4" w:semiHidden="0" w:uiPriority="64" w:unhideWhenUsed="0"/>
+    <w:lsdException w:name="Medium List 1 Accent 4" w:semiHidden="0" w:uiPriority="65" w:unhideWhenUsed="0"/>
+    <w:lsdException w:name="Medium List 2 Accent 4" w:semiHidden="0" w:uiPriority="66" w:unhideWhenUsed="0"/>
+    <w:lsdException w:name="Medium Grid 1 Accent 4" w:semiHidden="0" w:uiPriority="67" w:unhideWhenUsed="0"/>
+    <w:lsdException w:name="Medium Grid 2 Accent 4" w:semiHidden="0" w:uiPriority="68" w:unhideWhenUsed="0"/>
+    <w:lsdException w:name="Medium Grid 3 Accent 4" w:semiHidden="0" w:uiPriority="69" w:unhideWhenUsed="0"/>
+    <w:lsdException w:name="Dark List Accent 4" w:semiHidden="0" w:uiPriority="70" w:unhideWhenUsed="0"/>
+    <w:lsdException w:name="Colorful Shading Accent 4" w:semiHidden="0" w:uiPriority="71" w:unhideWhenUsed="0"/>
+    <w:lsdException w:name="Colorful List Accent 4" w:semiHidden="0" w:uiPriority="72" w:unhideWhenUsed="0"/>
+    <w:lsdException w:name="Colorful Grid Accent 4" w:semiHidden="0" w:uiPriority="73" w:unhideWhenUsed="0"/>
+    <w:lsdException w:name="Light Shading Accent 5" w:semiHidden="0" w:uiPriority="60" w:unhideWhenUsed="0"/>
+    <w:lsdException w:name="Light List Accent 5" w:semiHidden="0" w:uiPriority="61" w:unhideWhenUsed="0"/>
+    <w:lsdException w:name="Light Grid Accent 5" w:semiHidden="0" w:uiPriority="62" w:unhideWhenUsed="0"/>
+    <w:lsdException w:name="Medium Shading 1 Accent 5" w:semiHidden="0" w:uiPriority="63" w:unhideWhenUsed="0"/>
+    <w:lsdException w:name="Medium Shading 2 Accent 5" w:semiHidden="0" w:uiPriority="64" w:unhideWhenUsed="0"/>
+    <w:lsdException w:name="Medium List 1 Accent 5" w:semiHidden="0" w:uiPriority="65" w:unhideWhenUsed="0"/>
+    <w:lsdException w:name="Medium List 2 Accent 5" w:semiHidden="0" w:uiPriority="66" w:unhideWhenUsed="0"/>
+    <w:lsdException w:name="Medium Grid 1 Accent 5" w:semiHidden="0" w:uiPriority="67" w:unhideWhenUsed="0"/>
+    <w:lsdException w:name="Medium Grid 2 Accent 5" w:semiHidden="0" w:uiPriority="68" w:unhideWhenUsed="0"/>
+    <w:lsdException w:name="Medium Grid 3 Accent 5" w:semiHidden="0" w:uiPriority="69" w:unhideWhenUsed="0"/>
+    <w:lsdException w:name="Dark List Accent 5" w:semiHidden="0" w:uiPriority="70" w:unhideWhenUsed="0"/>
+    <w:lsdException w:name="Colorful Shading Accent 5" w:semiHidden="0" w:uiPriority="71" w:unhideWhenUsed="0"/>
+    <w:lsdException w:name="Colorful List Accent 5" w:semiHidden="0" w:uiPriority="72" w:unhideWhenUsed="0"/>
+    <w:lsdException w:name="Colorful Grid Accent 5" w:semiHidden="0" w:uiPriority="73" w:unhideWhenUsed="0"/>
+    <w:lsdException w:name="Light Shading Accent 6" w:semiHidden="0" w:uiPriority="60" w:unhideWhenUsed="0"/>
+    <w:lsdException w:name="Light List Accent 6" w:semiHidden="0" w:uiPriority="61" w:unhideWhenUsed="0"/>
+    <w:lsdException w:name="Light Grid Accent 6" w:semiHidden="0" w:uiPriority="62" w:unhideWhenUsed="0"/>
+    <w:lsdException w:name="Medium Shading 1 Accent 6" w:semiHidden="0" w:uiPriority="63" w:unhideWhenUsed="0"/>
+    <w:lsdException w:name="Medium Shading 2 Accent 6" w:semiHidden="0" w:uiPriority="64" w:unhideWhenUsed="0"/>
+    <w:lsdException w:name="Medium List 1 Accent 6" w:semiHidden="0" w:uiPriority="65" w:unhideWhenUsed="0"/>
+    <w:lsdException w:name="Medium List 2 Accent 6" w:semiHidden="0" w:uiPriority="66" w:unhideWhenUsed="0"/>
+    <w:lsdException w:name="Medium Grid 1 Accent 6" w:semiHidden="0" w:uiPriority="67" w:unhideWhenUsed="0"/>
+    <w:lsdException w:name="Medium Grid 2 Accent 6" w:semiHidden="0" w:uiPriority="68" w:unhideWhenUsed="0"/>
+    <w:lsdException w:name="Medium Grid 3 Accent 6" w:semiHidden="0" w:uiPriority="69" w:unhideWhenUsed="0"/>
+    <w:lsdException w:name="Dark List Accent 6" w:semiHidden="0" w:uiPriority="70" w:unhideWhenUsed="0"/>
+    <w:lsdException w:name="Colorful Shading Accent 6" w:semiHidden="0" w:uiPriority="71" w:unhideWhenUsed="0"/>
+    <w:lsdException w:name="Colorful List Accent 6" w:semiHidden="0" w:uiPriority="72" w:unhideWhenUsed="0"/>
+    <w:lsdException w:name="Colorful Grid Accent 6" w:semiHidden="0" w:uiPriority="73" w:unhideWhenUsed="0"/>
+    <w:lsdException w:name="Subtle Emphasis" w:semiHidden="0" w:uiPriority="19" w:unhideWhenUsed="0" w:qFormat="1"/>
+    <w:lsdException w:name="Intense Emphasis" w:semiHidden="0" w:uiPriority="21" w:unhideWhenUsed="0" w:qFormat="1"/>
+    <w:lsdException w:name="Subtle Reference" w:semiHidden="0" w:uiPriority="31" w:unhideWhenUsed="0" w:qFormat="1"/>
+    <w:lsdException w:name="Intense Reference" w:semiHidden="0" w:uiPriority="32" w:unhideWhenUsed="0" w:qFormat="1"/>
+    <w:lsdException w:name="Book Title" w:semiHidden="0" w:uiPriority="33" w:unhideWhenUsed="0" w:qFormat="1"/>
+    <w:lsdException w:name="Bibliography" w:uiPriority="37"/>
+    <w:lsdException w:name="TOC Heading" w:uiPriority="39" w:qFormat="1"/>
+  </w:latentStyles>
+  <w:style w:type="paragraph" w:default="1" w:styleId="Normal">
+    <w:name w:val="Normal"/>
     <w:qFormat/>
+  </w:style>
+  <w:style w:type="character" w:default="1" w:styleId="DefaultParagraphFont">
+    <w:name w:val="Default Paragraph Font"/>
+    <w:uiPriority w:val="1"/>
+    <w:semiHidden/>
+    <w:unhideWhenUsed/>
+  </w:style>
+  <w:style w:type="table" w:default="1" w:styleId="TableNormal">
+    <w:name w:val="Normal Table"/>
+    <w:uiPriority w:val="99"/>
+    <w:semiHidden/>
+    <w:unhideWhenUsed/>
     <w:tblPr>
       <w:tblInd w:w="0" w:type="dxa"/>
       <w:tblCellMar>
@@ -5351,7 +6052,7 @@
 </file>
 
 <file path=word/glossary/webSettings.xml><?xml version="1.0" encoding="utf-8"?>
-<w:webSettings xmlns:r="http://schemas.openxmlformats.org/officeDocument/2006/relationships" xmlns:w="http://schemas.openxmlformats.org/wordprocessingml/2006/main">
+<w:webSettings xmlns:mc="http://schemas.openxmlformats.org/markup-compatibility/2006" xmlns:r="http://schemas.openxmlformats.org/officeDocument/2006/relationships" xmlns:w="http://schemas.openxmlformats.org/wordprocessingml/2006/main" xmlns:w14="http://schemas.microsoft.com/office/word/2010/wordml" mc:Ignorable="w14">
   <w:optimizeForBrowser/>
   <w:allowPNG/>
 </w:webSettings>

</xml_diff>